<commit_message>
Update code as per suggestion
</commit_message>
<xml_diff>
--- a/Installation Manual.docx
+++ b/Installation Manual.docx
@@ -4,22 +4,24 @@
   <w:body>
     <w:p>
       <w:pPr>
-        <w:widowControl w:val="0"/>
-        <w:spacing w:line="240" w:lineRule="auto"/>
-        <w:rPr>
-          <w:rFonts w:ascii="Calibri" w:cs="Calibri" w:eastAsia="Calibri" w:hAnsi="Calibri"/>
-          <w:sz w:val="24"/>
-          <w:szCs w:val="24"/>
-        </w:rPr>
-      </w:pPr>
-      <w:r>
-        <w:rPr>
-          <w:rtl w:val="0"/>
-        </w:rPr>
-      </w:r>
-    </w:p>
-    <w:p>
-      <w:pPr>
+        <w:pageBreakBefore w:val="0"/>
+        <w:widowControl w:val="0"/>
+        <w:spacing w:line="240" w:lineRule="auto"/>
+        <w:rPr>
+          <w:rFonts w:ascii="Calibri" w:cs="Calibri" w:eastAsia="Calibri" w:hAnsi="Calibri"/>
+          <w:sz w:val="24"/>
+          <w:szCs w:val="24"/>
+        </w:rPr>
+      </w:pPr>
+      <w:r>
+        <w:rPr>
+          <w:rtl w:val="0"/>
+        </w:rPr>
+      </w:r>
+    </w:p>
+    <w:p>
+      <w:pPr>
+        <w:pageBreakBefore w:val="0"/>
         <w:widowControl w:val="0"/>
         <w:spacing w:line="240" w:lineRule="auto"/>
         <w:rPr>
@@ -57,14 +59,14 @@
         </w:rPr>
         <w:drawing>
           <wp:inline distB="114300" distT="114300" distL="114300" distR="114300">
-            <wp:extent cx="2381250" cy="400050"/>
+            <wp:extent cx="3937163" cy="771525"/>
             <wp:effectExtent b="0" l="0" r="0" t="0"/>
-            <wp:docPr id="7" name="image8.png"/>
+            <wp:docPr id="1" name="image6.png"/>
             <a:graphic>
               <a:graphicData uri="http://schemas.openxmlformats.org/drawingml/2006/picture">
                 <pic:pic>
                   <pic:nvPicPr>
-                    <pic:cNvPr id="0" name="image8.png"/>
+                    <pic:cNvPr id="0" name="image6.png"/>
                     <pic:cNvPicPr preferRelativeResize="0"/>
                   </pic:nvPicPr>
                   <pic:blipFill>
@@ -77,7 +79,7 @@
                   <pic:spPr>
                     <a:xfrm>
                       <a:off x="0" y="0"/>
-                      <a:ext cx="2381250" cy="400050"/>
+                      <a:ext cx="3937163" cy="771525"/>
                     </a:xfrm>
                     <a:prstGeom prst="rect"/>
                     <a:ln/>
@@ -96,6 +98,7 @@
     </w:p>
     <w:p>
       <w:pPr>
+        <w:pageBreakBefore w:val="0"/>
         <w:widowControl w:val="0"/>
         <w:spacing w:line="240" w:lineRule="auto"/>
         <w:jc w:val="center"/>
@@ -115,6 +118,7 @@
     </w:p>
     <w:p>
       <w:pPr>
+        <w:pageBreakBefore w:val="0"/>
         <w:widowControl w:val="0"/>
         <w:spacing w:line="240" w:lineRule="auto"/>
         <w:jc w:val="center"/>
@@ -143,6 +147,7 @@
     </w:p>
     <w:p>
       <w:pPr>
+        <w:pageBreakBefore w:val="0"/>
         <w:widowControl w:val="0"/>
         <w:spacing w:line="240" w:lineRule="auto"/>
         <w:rPr>
@@ -161,6 +166,7 @@
     </w:p>
     <w:p>
       <w:pPr>
+        <w:pageBreakBefore w:val="0"/>
         <w:widowControl w:val="0"/>
         <w:spacing w:line="240" w:lineRule="auto"/>
         <w:rPr>
@@ -179,6 +185,7 @@
       <w:pPr>
         <w:pStyle w:val="Heading3"/>
         <w:keepLines w:val="0"/>
+        <w:pageBreakBefore w:val="0"/>
         <w:widowControl w:val="0"/>
         <w:spacing w:after="60" w:before="240" w:line="240" w:lineRule="auto"/>
         <w:jc w:val="center"/>
@@ -200,6 +207,7 @@
       <w:pPr>
         <w:pStyle w:val="Heading3"/>
         <w:keepLines w:val="0"/>
+        <w:pageBreakBefore w:val="0"/>
         <w:widowControl w:val="0"/>
         <w:spacing w:after="60" w:before="240" w:line="240" w:lineRule="auto"/>
         <w:jc w:val="center"/>
@@ -221,6 +229,7 @@
       <w:pPr>
         <w:pStyle w:val="Heading3"/>
         <w:keepLines w:val="0"/>
+        <w:pageBreakBefore w:val="0"/>
         <w:widowControl w:val="0"/>
         <w:spacing w:after="60" w:before="240" w:line="240" w:lineRule="auto"/>
         <w:jc w:val="center"/>
@@ -246,6 +255,7 @@
     </w:p>
     <w:p>
       <w:pPr>
+        <w:pageBreakBefore w:val="0"/>
         <w:widowControl w:val="0"/>
         <w:spacing w:after="60" w:before="240" w:line="240" w:lineRule="auto"/>
         <w:jc w:val="center"/>
@@ -267,6 +277,7 @@
       <w:pPr>
         <w:pStyle w:val="Heading3"/>
         <w:keepLines w:val="0"/>
+        <w:pageBreakBefore w:val="0"/>
         <w:widowControl w:val="0"/>
         <w:numPr>
           <w:ilvl w:val="0"/>
@@ -298,6 +309,7 @@
       <w:pPr>
         <w:pStyle w:val="Heading3"/>
         <w:keepLines w:val="0"/>
+        <w:pageBreakBefore w:val="0"/>
         <w:widowControl w:val="0"/>
         <w:numPr>
           <w:ilvl w:val="0"/>
@@ -317,13 +329,14 @@
           <w:color w:val="000000"/>
           <w:rtl w:val="0"/>
         </w:rPr>
-        <w:t xml:space="preserve">Configuring Ingenico………………..…………………………………………………………6</w:t>
+        <w:t xml:space="preserve">Configuring Worldline……………..…………………………………………………………6</w:t>
       </w:r>
     </w:p>
     <w:p>
       <w:pPr>
         <w:pStyle w:val="Heading3"/>
         <w:keepLines w:val="0"/>
+        <w:pageBreakBefore w:val="0"/>
         <w:widowControl w:val="0"/>
         <w:numPr>
           <w:ilvl w:val="0"/>
@@ -354,6 +367,7 @@
     <w:p>
       <w:pPr>
         <w:pStyle w:val="Heading3"/>
+        <w:pageBreakBefore w:val="0"/>
         <w:spacing w:after="150" w:line="240" w:lineRule="auto"/>
         <w:ind w:left="0" w:firstLine="0"/>
         <w:jc w:val="left"/>
@@ -369,6 +383,7 @@
     </w:p>
     <w:p>
       <w:pPr>
+        <w:pageBreakBefore w:val="0"/>
         <w:widowControl w:val="0"/>
         <w:spacing w:line="240" w:lineRule="auto"/>
         <w:ind w:left="720" w:firstLine="0"/>
@@ -388,6 +403,7 @@
       <w:pPr>
         <w:pStyle w:val="Heading3"/>
         <w:keepLines w:val="0"/>
+        <w:pageBreakBefore w:val="0"/>
         <w:widowControl w:val="0"/>
         <w:numPr>
           <w:ilvl w:val="2"/>
@@ -413,6 +429,7 @@
       <w:pPr>
         <w:pStyle w:val="Heading3"/>
         <w:keepLines w:val="0"/>
+        <w:pageBreakBefore w:val="0"/>
         <w:widowControl w:val="0"/>
         <w:numPr>
           <w:ilvl w:val="0"/>
@@ -438,6 +455,7 @@
       <w:pPr>
         <w:pStyle w:val="Heading3"/>
         <w:keepLines w:val="0"/>
+        <w:pageBreakBefore w:val="0"/>
         <w:widowControl w:val="0"/>
         <w:spacing w:after="60" w:before="240" w:line="240" w:lineRule="auto"/>
         <w:jc w:val="center"/>
@@ -457,6 +475,7 @@
     </w:p>
     <w:p>
       <w:pPr>
+        <w:pageBreakBefore w:val="0"/>
         <w:rPr/>
       </w:pPr>
       <w:r>
@@ -467,6 +486,7 @@
     </w:p>
     <w:p>
       <w:pPr>
+        <w:pageBreakBefore w:val="0"/>
         <w:rPr/>
       </w:pPr>
       <w:r>
@@ -477,6 +497,7 @@
     </w:p>
     <w:p>
       <w:pPr>
+        <w:pageBreakBefore w:val="0"/>
         <w:rPr/>
       </w:pPr>
       <w:r>
@@ -487,6 +508,7 @@
     </w:p>
     <w:p>
       <w:pPr>
+        <w:pageBreakBefore w:val="0"/>
         <w:rPr/>
       </w:pPr>
       <w:r>
@@ -499,6 +521,7 @@
       <w:pPr>
         <w:pStyle w:val="Heading3"/>
         <w:keepLines w:val="0"/>
+        <w:pageBreakBefore w:val="0"/>
         <w:widowControl w:val="0"/>
         <w:spacing w:after="60" w:before="240" w:line="240" w:lineRule="auto"/>
         <w:jc w:val="center"/>
@@ -518,6 +541,7 @@
     </w:p>
     <w:p>
       <w:pPr>
+        <w:pageBreakBefore w:val="0"/>
         <w:rPr/>
       </w:pPr>
       <w:r>
@@ -530,6 +554,7 @@
       <w:pPr>
         <w:pStyle w:val="Heading3"/>
         <w:keepLines w:val="0"/>
+        <w:pageBreakBefore w:val="0"/>
         <w:widowControl w:val="0"/>
         <w:numPr>
           <w:ilvl w:val="2"/>
@@ -564,6 +589,7 @@
     </w:p>
     <w:p>
       <w:pPr>
+        <w:pageBreakBefore w:val="0"/>
         <w:widowControl w:val="0"/>
         <w:spacing w:line="240" w:lineRule="auto"/>
         <w:rPr>
@@ -606,6 +632,10 @@
         </w:tblGridChange>
       </w:tblGrid>
       <w:tr>
+        <w:trPr>
+          <w:cantSplit w:val="0"/>
+          <w:tblHeader w:val="0"/>
+        </w:trPr>
         <w:tc>
           <w:tcPr>
             <w:shd w:fill="auto" w:val="clear"/>
@@ -619,6 +649,7 @@
           </w:tcPr>
           <w:p>
             <w:pPr>
+              <w:pageBreakBefore w:val="0"/>
               <w:widowControl w:val="0"/>
               <w:spacing w:line="240" w:lineRule="auto"/>
               <w:rPr>
@@ -653,6 +684,7 @@
           </w:tcPr>
           <w:p>
             <w:pPr>
+              <w:pageBreakBefore w:val="0"/>
               <w:widowControl w:val="0"/>
               <w:spacing w:line="240" w:lineRule="auto"/>
               <w:rPr>
@@ -676,6 +708,10 @@
         </w:tc>
       </w:tr>
       <w:tr>
+        <w:trPr>
+          <w:cantSplit w:val="0"/>
+          <w:tblHeader w:val="0"/>
+        </w:trPr>
         <w:tc>
           <w:tcPr>
             <w:shd w:fill="auto" w:val="clear"/>
@@ -689,6 +725,7 @@
           </w:tcPr>
           <w:p>
             <w:pPr>
+              <w:pageBreakBefore w:val="0"/>
               <w:widowControl w:val="0"/>
               <w:spacing w:line="240" w:lineRule="auto"/>
               <w:rPr>
@@ -721,6 +758,7 @@
           </w:tcPr>
           <w:p>
             <w:pPr>
+              <w:pageBreakBefore w:val="0"/>
               <w:widowControl w:val="0"/>
               <w:spacing w:line="240" w:lineRule="auto"/>
               <w:rPr>
@@ -742,6 +780,10 @@
         </w:tc>
       </w:tr>
       <w:tr>
+        <w:trPr>
+          <w:cantSplit w:val="0"/>
+          <w:tblHeader w:val="0"/>
+        </w:trPr>
         <w:tc>
           <w:tcPr>
             <w:shd w:fill="auto" w:val="clear"/>
@@ -755,6 +797,7 @@
           </w:tcPr>
           <w:p>
             <w:pPr>
+              <w:pageBreakBefore w:val="0"/>
               <w:widowControl w:val="0"/>
               <w:spacing w:line="240" w:lineRule="auto"/>
               <w:rPr>
@@ -787,6 +830,7 @@
           </w:tcPr>
           <w:p>
             <w:pPr>
+              <w:pageBreakBefore w:val="0"/>
               <w:widowControl w:val="0"/>
               <w:spacing w:line="240" w:lineRule="auto"/>
               <w:rPr>
@@ -810,54 +854,58 @@
     </w:tbl>
     <w:p>
       <w:pPr>
-        <w:widowControl w:val="0"/>
-        <w:spacing w:line="240" w:lineRule="auto"/>
-        <w:rPr>
-          <w:rFonts w:ascii="Calibri" w:cs="Calibri" w:eastAsia="Calibri" w:hAnsi="Calibri"/>
-          <w:sz w:val="24"/>
-          <w:szCs w:val="24"/>
-        </w:rPr>
-      </w:pPr>
-      <w:r>
-        <w:rPr>
-          <w:rtl w:val="0"/>
-        </w:rPr>
-      </w:r>
-    </w:p>
-    <w:p>
-      <w:pPr>
-        <w:widowControl w:val="0"/>
-        <w:spacing w:line="240" w:lineRule="auto"/>
-        <w:rPr>
-          <w:rFonts w:ascii="Calibri" w:cs="Calibri" w:eastAsia="Calibri" w:hAnsi="Calibri"/>
-          <w:sz w:val="24"/>
-          <w:szCs w:val="24"/>
-        </w:rPr>
-      </w:pPr>
-      <w:r>
-        <w:rPr>
-          <w:rtl w:val="0"/>
-        </w:rPr>
-      </w:r>
-    </w:p>
-    <w:p>
-      <w:pPr>
-        <w:widowControl w:val="0"/>
-        <w:spacing w:line="240" w:lineRule="auto"/>
-        <w:rPr>
-          <w:rFonts w:ascii="Calibri" w:cs="Calibri" w:eastAsia="Calibri" w:hAnsi="Calibri"/>
-          <w:sz w:val="24"/>
-          <w:szCs w:val="24"/>
-        </w:rPr>
-      </w:pPr>
-      <w:r>
-        <w:rPr>
-          <w:rtl w:val="0"/>
-        </w:rPr>
-      </w:r>
-    </w:p>
-    <w:p>
-      <w:pPr>
+        <w:pageBreakBefore w:val="0"/>
+        <w:widowControl w:val="0"/>
+        <w:spacing w:line="240" w:lineRule="auto"/>
+        <w:rPr>
+          <w:rFonts w:ascii="Calibri" w:cs="Calibri" w:eastAsia="Calibri" w:hAnsi="Calibri"/>
+          <w:sz w:val="24"/>
+          <w:szCs w:val="24"/>
+        </w:rPr>
+      </w:pPr>
+      <w:r>
+        <w:rPr>
+          <w:rtl w:val="0"/>
+        </w:rPr>
+      </w:r>
+    </w:p>
+    <w:p>
+      <w:pPr>
+        <w:pageBreakBefore w:val="0"/>
+        <w:widowControl w:val="0"/>
+        <w:spacing w:line="240" w:lineRule="auto"/>
+        <w:rPr>
+          <w:rFonts w:ascii="Calibri" w:cs="Calibri" w:eastAsia="Calibri" w:hAnsi="Calibri"/>
+          <w:sz w:val="24"/>
+          <w:szCs w:val="24"/>
+        </w:rPr>
+      </w:pPr>
+      <w:r>
+        <w:rPr>
+          <w:rtl w:val="0"/>
+        </w:rPr>
+      </w:r>
+    </w:p>
+    <w:p>
+      <w:pPr>
+        <w:pageBreakBefore w:val="0"/>
+        <w:widowControl w:val="0"/>
+        <w:spacing w:line="240" w:lineRule="auto"/>
+        <w:rPr>
+          <w:rFonts w:ascii="Calibri" w:cs="Calibri" w:eastAsia="Calibri" w:hAnsi="Calibri"/>
+          <w:sz w:val="24"/>
+          <w:szCs w:val="24"/>
+        </w:rPr>
+      </w:pPr>
+      <w:r>
+        <w:rPr>
+          <w:rtl w:val="0"/>
+        </w:rPr>
+      </w:r>
+    </w:p>
+    <w:p>
+      <w:pPr>
+        <w:pageBreakBefore w:val="0"/>
         <w:widowControl w:val="0"/>
         <w:spacing w:line="240" w:lineRule="auto"/>
         <w:ind w:left="0" w:firstLine="0"/>
@@ -880,6 +928,7 @@
     <w:p>
       <w:pPr>
         <w:pStyle w:val="Heading3"/>
+        <w:pageBreakBefore w:val="0"/>
         <w:widowControl w:val="0"/>
         <w:spacing w:line="240" w:lineRule="auto"/>
         <w:ind w:left="2160" w:firstLine="720"/>
@@ -899,16 +948,17 @@
           <w:szCs w:val="36"/>
           <w:rtl w:val="0"/>
         </w:rPr>
-        <w:t xml:space="preserve">Configuring Ingenico</w:t>
-      </w:r>
-      <w:r>
-        <w:rPr>
-          <w:rtl w:val="0"/>
-        </w:rPr>
-      </w:r>
-    </w:p>
-    <w:p>
-      <w:pPr>
+        <w:t xml:space="preserve">Configuring Worldline</w:t>
+      </w:r>
+      <w:r>
+        <w:rPr>
+          <w:rtl w:val="0"/>
+        </w:rPr>
+      </w:r>
+    </w:p>
+    <w:p>
+      <w:pPr>
+        <w:pageBreakBefore w:val="0"/>
         <w:widowControl w:val="0"/>
         <w:spacing w:line="240" w:lineRule="auto"/>
         <w:jc w:val="center"/>
@@ -927,6 +977,7 @@
     </w:p>
     <w:p>
       <w:pPr>
+        <w:pageBreakBefore w:val="0"/>
         <w:numPr>
           <w:ilvl w:val="0"/>
           <w:numId w:val="3"/>
@@ -951,6 +1002,7 @@
     </w:p>
     <w:p>
       <w:pPr>
+        <w:pageBreakBefore w:val="0"/>
         <w:numPr>
           <w:ilvl w:val="0"/>
           <w:numId w:val="3"/>
@@ -970,11 +1022,12 @@
           <w:szCs w:val="24"/>
           <w:rtl w:val="0"/>
         </w:rPr>
-        <w:t xml:space="preserve">Scroll down. You will see ingenico, Edit it</w:t>
-      </w:r>
-    </w:p>
-    <w:p>
-      <w:pPr>
+        <w:t xml:space="preserve">Scroll down. You will see worldline, Edit it</w:t>
+      </w:r>
+    </w:p>
+    <w:p>
+      <w:pPr>
+        <w:pageBreakBefore w:val="0"/>
         <w:numPr>
           <w:ilvl w:val="0"/>
           <w:numId w:val="3"/>
@@ -1025,6 +1078,10 @@
         </w:tblGridChange>
       </w:tblGrid>
       <w:tr>
+        <w:trPr>
+          <w:cantSplit w:val="0"/>
+          <w:tblHeader w:val="0"/>
+        </w:trPr>
         <w:tc>
           <w:tcPr>
             <w:tcBorders>
@@ -1035,6 +1092,7 @@
           </w:tcPr>
           <w:p>
             <w:pPr>
+              <w:pageBreakBefore w:val="0"/>
               <w:widowControl w:val="0"/>
               <w:spacing w:after="200" w:line="240" w:lineRule="auto"/>
               <w:rPr>
@@ -1071,6 +1129,7 @@
           </w:tcPr>
           <w:p>
             <w:pPr>
+              <w:pageBreakBefore w:val="0"/>
               <w:widowControl w:val="0"/>
               <w:spacing w:after="200" w:line="240" w:lineRule="auto"/>
               <w:rPr>
@@ -1099,7 +1158,9 @@
       </w:tr>
       <w:tr>
         <w:trPr>
+          <w:cantSplit w:val="0"/>
           <w:trHeight w:val="492.96874999999994" w:hRule="atLeast"/>
+          <w:tblHeader w:val="0"/>
         </w:trPr>
         <w:tc>
           <w:tcPr>
@@ -1111,6 +1172,7 @@
           </w:tcPr>
           <w:p>
             <w:pPr>
+              <w:pageBreakBefore w:val="0"/>
               <w:widowControl w:val="0"/>
               <w:spacing w:after="200" w:line="240" w:lineRule="auto"/>
               <w:rPr>
@@ -1141,6 +1203,7 @@
           </w:tcPr>
           <w:p>
             <w:pPr>
+              <w:pageBreakBefore w:val="0"/>
               <w:widowControl w:val="0"/>
               <w:spacing w:after="200" w:line="240" w:lineRule="auto"/>
               <w:rPr>
@@ -1156,12 +1219,16 @@
                 <w:szCs w:val="24"/>
                 <w:rtl w:val="0"/>
               </w:rPr>
-              <w:t xml:space="preserve">“Enable” to enable and use, else “Disable” to disable ingenico</w:t>
+              <w:t xml:space="preserve">“Enable” to enable and use, else “Disable” to disable worldline</w:t>
             </w:r>
           </w:p>
         </w:tc>
       </w:tr>
       <w:tr>
+        <w:trPr>
+          <w:cantSplit w:val="0"/>
+          <w:tblHeader w:val="0"/>
+        </w:trPr>
         <w:tc>
           <w:tcPr>
             <w:tcBorders>
@@ -1172,6 +1239,7 @@
           </w:tcPr>
           <w:p>
             <w:pPr>
+              <w:pageBreakBefore w:val="0"/>
               <w:widowControl w:val="0"/>
               <w:spacing w:after="200" w:line="240" w:lineRule="auto"/>
               <w:rPr>
@@ -1202,6 +1270,7 @@
           </w:tcPr>
           <w:p>
             <w:pPr>
+              <w:pageBreakBefore w:val="0"/>
               <w:widowControl w:val="0"/>
               <w:spacing w:after="200" w:line="240" w:lineRule="auto"/>
               <w:rPr>
@@ -1223,6 +1292,10 @@
         </w:tc>
       </w:tr>
       <w:tr>
+        <w:trPr>
+          <w:cantSplit w:val="0"/>
+          <w:tblHeader w:val="0"/>
+        </w:trPr>
         <w:tc>
           <w:tcPr>
             <w:tcBorders>
@@ -1233,6 +1306,7 @@
           </w:tcPr>
           <w:p>
             <w:pPr>
+              <w:pageBreakBefore w:val="0"/>
               <w:widowControl w:val="0"/>
               <w:spacing w:after="200" w:line="240" w:lineRule="auto"/>
               <w:rPr>
@@ -1263,6 +1337,7 @@
           </w:tcPr>
           <w:p>
             <w:pPr>
+              <w:pageBreakBefore w:val="0"/>
               <w:widowControl w:val="0"/>
               <w:spacing w:after="200" w:line="240" w:lineRule="auto"/>
               <w:rPr>
@@ -1284,6 +1359,10 @@
         </w:tc>
       </w:tr>
       <w:tr>
+        <w:trPr>
+          <w:cantSplit w:val="0"/>
+          <w:tblHeader w:val="0"/>
+        </w:trPr>
         <w:tc>
           <w:tcPr>
             <w:tcBorders>
@@ -1294,6 +1373,7 @@
           </w:tcPr>
           <w:p>
             <w:pPr>
+              <w:pageBreakBefore w:val="0"/>
               <w:widowControl w:val="0"/>
               <w:spacing w:after="200" w:line="240" w:lineRule="auto"/>
               <w:rPr>
@@ -1324,6 +1404,7 @@
           </w:tcPr>
           <w:p>
             <w:pPr>
+              <w:pageBreakBefore w:val="0"/>
               <w:widowControl w:val="0"/>
               <w:spacing w:after="200" w:line="240" w:lineRule="auto"/>
               <w:rPr>
@@ -1346,7 +1427,9 @@
       </w:tr>
       <w:tr>
         <w:trPr>
+          <w:cantSplit w:val="0"/>
           <w:trHeight w:val="1035.9375" w:hRule="atLeast"/>
+          <w:tblHeader w:val="0"/>
         </w:trPr>
         <w:tc>
           <w:tcPr>
@@ -1361,6 +1444,7 @@
           </w:tcPr>
           <w:p>
             <w:pPr>
+              <w:pageBreakBefore w:val="0"/>
               <w:widowControl w:val="0"/>
               <w:spacing w:after="240" w:before="240" w:line="240" w:lineRule="auto"/>
               <w:rPr>
@@ -1383,6 +1467,7 @@
             <w:pPr>
               <w:keepNext w:val="0"/>
               <w:keepLines w:val="0"/>
+              <w:pageBreakBefore w:val="0"/>
               <w:widowControl w:val="0"/>
               <w:pBdr>
                 <w:top w:space="0" w:sz="0" w:val="nil"/>
@@ -1421,6 +1506,7 @@
           </w:tcPr>
           <w:p>
             <w:pPr>
+              <w:pageBreakBefore w:val="0"/>
               <w:widowControl w:val="0"/>
               <w:spacing w:after="240" w:before="240" w:line="240" w:lineRule="auto"/>
               <w:rPr>
@@ -1444,6 +1530,7 @@
     </w:tbl>
     <w:p>
       <w:pPr>
+        <w:pageBreakBefore w:val="0"/>
         <w:spacing w:after="200" w:line="276" w:lineRule="auto"/>
         <w:ind w:left="720" w:firstLine="0"/>
         <w:rPr>
@@ -1460,6 +1547,7 @@
     </w:p>
     <w:p>
       <w:pPr>
+        <w:pageBreakBefore w:val="0"/>
         <w:spacing w:after="200" w:line="276" w:lineRule="auto"/>
         <w:ind w:left="0" w:firstLine="0"/>
         <w:rPr>
@@ -1476,6 +1564,7 @@
     </w:p>
     <w:p>
       <w:pPr>
+        <w:pageBreakBefore w:val="0"/>
         <w:spacing w:after="200" w:line="276" w:lineRule="auto"/>
         <w:ind w:left="0" w:firstLine="0"/>
         <w:rPr>
@@ -1494,12 +1583,12 @@
           <wp:inline distB="114300" distT="114300" distL="114300" distR="114300">
             <wp:extent cx="6400172" cy="1843088"/>
             <wp:effectExtent b="0" l="0" r="0" t="0"/>
-            <wp:docPr id="5" name="image11.png"/>
+            <wp:docPr id="5" name="image13.png"/>
             <a:graphic>
               <a:graphicData uri="http://schemas.openxmlformats.org/drawingml/2006/picture">
                 <pic:pic>
                   <pic:nvPicPr>
-                    <pic:cNvPr id="0" name="image11.png"/>
+                    <pic:cNvPr id="0" name="image13.png"/>
                     <pic:cNvPicPr preferRelativeResize="0"/>
                   </pic:nvPicPr>
                   <pic:blipFill>
@@ -1531,6 +1620,7 @@
     </w:p>
     <w:p>
       <w:pPr>
+        <w:pageBreakBefore w:val="0"/>
         <w:spacing w:after="150" w:line="240" w:lineRule="auto"/>
         <w:ind w:left="0" w:firstLine="0"/>
         <w:rPr>
@@ -1551,6 +1641,7 @@
     </w:p>
     <w:p>
       <w:pPr>
+        <w:pageBreakBefore w:val="0"/>
         <w:numPr>
           <w:ilvl w:val="0"/>
           <w:numId w:val="3"/>
@@ -1575,6 +1666,7 @@
     </w:p>
     <w:p>
       <w:pPr>
+        <w:pageBreakBefore w:val="0"/>
         <w:numPr>
           <w:ilvl w:val="0"/>
           <w:numId w:val="3"/>
@@ -1594,12 +1686,13 @@
           <w:szCs w:val="24"/>
           <w:rtl w:val="0"/>
         </w:rPr>
-        <w:t xml:space="preserve">Ingenico Payment Gateway is now configured &amp; ready to use.</w:t>
+        <w:t xml:space="preserve">Worldline Payment Gateway is now configured &amp; ready to use.</w:t>
       </w:r>
     </w:p>
     <w:p>
       <w:pPr>
         <w:pStyle w:val="Heading3"/>
+        <w:pageBreakBefore w:val="0"/>
         <w:widowControl w:val="0"/>
         <w:spacing w:line="240" w:lineRule="auto"/>
         <w:rPr/>
@@ -1623,23 +1716,25 @@
     </w:p>
     <w:p>
       <w:pPr>
-        <w:widowControl w:val="0"/>
-        <w:spacing w:line="240" w:lineRule="auto"/>
-        <w:rPr>
-          <w:rFonts w:ascii="Calibri" w:cs="Calibri" w:eastAsia="Calibri" w:hAnsi="Calibri"/>
-          <w:b w:val="1"/>
-          <w:sz w:val="24"/>
-          <w:szCs w:val="24"/>
-        </w:rPr>
-      </w:pPr>
-      <w:r>
-        <w:rPr>
-          <w:rtl w:val="0"/>
-        </w:rPr>
-      </w:r>
-    </w:p>
-    <w:p>
-      <w:pPr>
+        <w:pageBreakBefore w:val="0"/>
+        <w:widowControl w:val="0"/>
+        <w:spacing w:line="240" w:lineRule="auto"/>
+        <w:rPr>
+          <w:rFonts w:ascii="Calibri" w:cs="Calibri" w:eastAsia="Calibri" w:hAnsi="Calibri"/>
+          <w:b w:val="1"/>
+          <w:sz w:val="24"/>
+          <w:szCs w:val="24"/>
+        </w:rPr>
+      </w:pPr>
+      <w:r>
+        <w:rPr>
+          <w:rtl w:val="0"/>
+        </w:rPr>
+      </w:r>
+    </w:p>
+    <w:p>
+      <w:pPr>
+        <w:pageBreakBefore w:val="0"/>
         <w:widowControl w:val="0"/>
         <w:spacing w:line="240" w:lineRule="auto"/>
         <w:rPr>
@@ -1660,38 +1755,41 @@
     </w:p>
     <w:p>
       <w:pPr>
-        <w:widowControl w:val="0"/>
-        <w:spacing w:line="240" w:lineRule="auto"/>
-        <w:rPr>
-          <w:rFonts w:ascii="Calibri" w:cs="Calibri" w:eastAsia="Calibri" w:hAnsi="Calibri"/>
-          <w:sz w:val="24"/>
-          <w:szCs w:val="24"/>
-        </w:rPr>
-      </w:pPr>
-      <w:r>
-        <w:rPr>
-          <w:rtl w:val="0"/>
-        </w:rPr>
-      </w:r>
-    </w:p>
-    <w:p>
-      <w:pPr>
-        <w:widowControl w:val="0"/>
-        <w:spacing w:line="240" w:lineRule="auto"/>
-        <w:rPr>
-          <w:rFonts w:ascii="Calibri" w:cs="Calibri" w:eastAsia="Calibri" w:hAnsi="Calibri"/>
-          <w:sz w:val="24"/>
-          <w:szCs w:val="24"/>
-        </w:rPr>
-      </w:pPr>
-      <w:r>
-        <w:rPr>
-          <w:rtl w:val="0"/>
-        </w:rPr>
-      </w:r>
-    </w:p>
-    <w:p>
-      <w:pPr>
+        <w:pageBreakBefore w:val="0"/>
+        <w:widowControl w:val="0"/>
+        <w:spacing w:line="240" w:lineRule="auto"/>
+        <w:rPr>
+          <w:rFonts w:ascii="Calibri" w:cs="Calibri" w:eastAsia="Calibri" w:hAnsi="Calibri"/>
+          <w:sz w:val="24"/>
+          <w:szCs w:val="24"/>
+        </w:rPr>
+      </w:pPr>
+      <w:r>
+        <w:rPr>
+          <w:rtl w:val="0"/>
+        </w:rPr>
+      </w:r>
+    </w:p>
+    <w:p>
+      <w:pPr>
+        <w:pageBreakBefore w:val="0"/>
+        <w:widowControl w:val="0"/>
+        <w:spacing w:line="240" w:lineRule="auto"/>
+        <w:rPr>
+          <w:rFonts w:ascii="Calibri" w:cs="Calibri" w:eastAsia="Calibri" w:hAnsi="Calibri"/>
+          <w:sz w:val="24"/>
+          <w:szCs w:val="24"/>
+        </w:rPr>
+      </w:pPr>
+      <w:r>
+        <w:rPr>
+          <w:rtl w:val="0"/>
+        </w:rPr>
+      </w:r>
+    </w:p>
+    <w:p>
+      <w:pPr>
+        <w:pageBreakBefore w:val="0"/>
         <w:widowControl w:val="0"/>
         <w:spacing w:line="240" w:lineRule="auto"/>
         <w:rPr>
@@ -1710,12 +1808,12 @@
           <wp:inline distB="114300" distT="114300" distL="114300" distR="114300">
             <wp:extent cx="6577013" cy="2499818"/>
             <wp:effectExtent b="0" l="0" r="0" t="0"/>
-            <wp:docPr id="8" name="image13.png"/>
+            <wp:docPr id="8" name="image12.png"/>
             <a:graphic>
               <a:graphicData uri="http://schemas.openxmlformats.org/drawingml/2006/picture">
                 <pic:pic>
                   <pic:nvPicPr>
-                    <pic:cNvPr id="0" name="image13.png"/>
+                    <pic:cNvPr id="0" name="image12.png"/>
                     <pic:cNvPicPr preferRelativeResize="0"/>
                   </pic:nvPicPr>
                   <pic:blipFill>
@@ -1748,6 +1846,7 @@
     <w:p>
       <w:pPr>
         <w:pStyle w:val="Heading2"/>
+        <w:pageBreakBefore w:val="0"/>
         <w:spacing w:after="150" w:line="240" w:lineRule="auto"/>
         <w:jc w:val="center"/>
         <w:rPr>
@@ -1768,6 +1867,7 @@
     <w:p>
       <w:pPr>
         <w:pStyle w:val="Heading2"/>
+        <w:pageBreakBefore w:val="0"/>
         <w:spacing w:after="150" w:line="240" w:lineRule="auto"/>
         <w:jc w:val="center"/>
         <w:rPr>
@@ -1788,6 +1888,7 @@
     <w:p>
       <w:pPr>
         <w:pStyle w:val="Heading2"/>
+        <w:pageBreakBefore w:val="0"/>
         <w:spacing w:after="150" w:line="240" w:lineRule="auto"/>
         <w:jc w:val="center"/>
         <w:rPr>
@@ -1814,6 +1915,7 @@
       <w:pPr>
         <w:pStyle w:val="Heading3"/>
         <w:keepLines w:val="0"/>
+        <w:pageBreakBefore w:val="0"/>
         <w:spacing w:after="150" w:before="240" w:line="240" w:lineRule="auto"/>
         <w:ind w:left="0" w:firstLine="0"/>
         <w:rPr>
@@ -1837,6 +1939,7 @@
     </w:p>
     <w:p>
       <w:pPr>
+        <w:pageBreakBefore w:val="0"/>
         <w:rPr/>
       </w:pPr>
       <w:r>
@@ -1855,6 +1958,7 @@
       <w:pPr>
         <w:pStyle w:val="Heading3"/>
         <w:keepLines w:val="0"/>
+        <w:pageBreakBefore w:val="0"/>
         <w:spacing w:after="150" w:before="240" w:line="240" w:lineRule="auto"/>
         <w:ind w:left="0" w:firstLine="0"/>
         <w:rPr>
@@ -1877,6 +1981,7 @@
     </w:p>
     <w:p>
       <w:pPr>
+        <w:pageBreakBefore w:val="0"/>
         <w:spacing w:after="150" w:line="240" w:lineRule="auto"/>
         <w:rPr>
           <w:rFonts w:ascii="Calibri" w:cs="Calibri" w:eastAsia="Calibri" w:hAnsi="Calibri"/>
@@ -1896,6 +2001,7 @@
     </w:p>
     <w:p>
       <w:pPr>
+        <w:pageBreakBefore w:val="0"/>
         <w:spacing w:after="150" w:line="240" w:lineRule="auto"/>
         <w:rPr>
           <w:rFonts w:ascii="Calibri" w:cs="Calibri" w:eastAsia="Calibri" w:hAnsi="Calibri"/>
@@ -1913,6 +2019,7 @@
       <w:pPr>
         <w:pStyle w:val="Heading3"/>
         <w:keepLines w:val="0"/>
+        <w:pageBreakBefore w:val="0"/>
         <w:widowControl w:val="0"/>
         <w:spacing w:after="60" w:before="240" w:line="240" w:lineRule="auto"/>
         <w:ind w:left="0" w:firstLine="0"/>
@@ -1936,6 +2043,7 @@
     </w:p>
     <w:p>
       <w:pPr>
+        <w:pageBreakBefore w:val="0"/>
         <w:widowControl w:val="0"/>
         <w:spacing w:line="240" w:lineRule="auto"/>
         <w:rPr>
@@ -1974,22 +2082,24 @@
     </w:p>
     <w:p>
       <w:pPr>
-        <w:widowControl w:val="0"/>
-        <w:spacing w:line="240" w:lineRule="auto"/>
-        <w:rPr>
-          <w:rFonts w:ascii="Calibri" w:cs="Calibri" w:eastAsia="Calibri" w:hAnsi="Calibri"/>
-          <w:sz w:val="24"/>
-          <w:szCs w:val="24"/>
-        </w:rPr>
-      </w:pPr>
-      <w:r>
-        <w:rPr>
-          <w:rtl w:val="0"/>
-        </w:rPr>
-      </w:r>
-    </w:p>
-    <w:p>
-      <w:pPr>
+        <w:pageBreakBefore w:val="0"/>
+        <w:widowControl w:val="0"/>
+        <w:spacing w:line="240" w:lineRule="auto"/>
+        <w:rPr>
+          <w:rFonts w:ascii="Calibri" w:cs="Calibri" w:eastAsia="Calibri" w:hAnsi="Calibri"/>
+          <w:sz w:val="24"/>
+          <w:szCs w:val="24"/>
+        </w:rPr>
+      </w:pPr>
+      <w:r>
+        <w:rPr>
+          <w:rtl w:val="0"/>
+        </w:rPr>
+      </w:r>
+    </w:p>
+    <w:p>
+      <w:pPr>
+        <w:pageBreakBefore w:val="0"/>
         <w:widowControl w:val="0"/>
         <w:spacing w:line="240" w:lineRule="auto"/>
         <w:rPr>
@@ -2008,12 +2118,12 @@
           <wp:inline distB="114300" distT="114300" distL="114300" distR="114300">
             <wp:extent cx="5731200" cy="3530600"/>
             <wp:effectExtent b="0" l="0" r="0" t="0"/>
-            <wp:docPr id="11" name="image12.png"/>
+            <wp:docPr id="11" name="image4.png"/>
             <a:graphic>
               <a:graphicData uri="http://schemas.openxmlformats.org/drawingml/2006/picture">
                 <pic:pic>
                   <pic:nvPicPr>
-                    <pic:cNvPr id="0" name="image12.png"/>
+                    <pic:cNvPr id="0" name="image4.png"/>
                     <pic:cNvPicPr preferRelativeResize="0"/>
                   </pic:nvPicPr>
                   <pic:blipFill>
@@ -2045,22 +2155,24 @@
     </w:p>
     <w:p>
       <w:pPr>
-        <w:widowControl w:val="0"/>
-        <w:spacing w:line="240" w:lineRule="auto"/>
-        <w:rPr>
-          <w:rFonts w:ascii="Calibri" w:cs="Calibri" w:eastAsia="Calibri" w:hAnsi="Calibri"/>
-          <w:sz w:val="24"/>
-          <w:szCs w:val="24"/>
-        </w:rPr>
-      </w:pPr>
-      <w:r>
-        <w:rPr>
-          <w:rtl w:val="0"/>
-        </w:rPr>
-      </w:r>
-    </w:p>
-    <w:p>
-      <w:pPr>
+        <w:pageBreakBefore w:val="0"/>
+        <w:widowControl w:val="0"/>
+        <w:spacing w:line="240" w:lineRule="auto"/>
+        <w:rPr>
+          <w:rFonts w:ascii="Calibri" w:cs="Calibri" w:eastAsia="Calibri" w:hAnsi="Calibri"/>
+          <w:sz w:val="24"/>
+          <w:szCs w:val="24"/>
+        </w:rPr>
+      </w:pPr>
+      <w:r>
+        <w:rPr>
+          <w:rtl w:val="0"/>
+        </w:rPr>
+      </w:r>
+    </w:p>
+    <w:p>
+      <w:pPr>
+        <w:pageBreakBefore w:val="0"/>
         <w:widowControl w:val="0"/>
         <w:spacing w:line="240" w:lineRule="auto"/>
         <w:rPr>
@@ -2079,6 +2191,7 @@
       <w:pPr>
         <w:pStyle w:val="Heading3"/>
         <w:keepLines w:val="0"/>
+        <w:pageBreakBefore w:val="0"/>
         <w:spacing w:after="150" w:before="240" w:line="240" w:lineRule="auto"/>
         <w:ind w:left="0" w:firstLine="0"/>
         <w:rPr>
@@ -2101,6 +2214,7 @@
     </w:p>
     <w:p>
       <w:pPr>
+        <w:pageBreakBefore w:val="0"/>
         <w:widowControl w:val="0"/>
         <w:spacing w:line="240" w:lineRule="auto"/>
         <w:rPr>
@@ -2121,6 +2235,7 @@
     </w:p>
     <w:p>
       <w:pPr>
+        <w:pageBreakBefore w:val="0"/>
         <w:widowControl w:val="0"/>
         <w:spacing w:line="240" w:lineRule="auto"/>
         <w:rPr>
@@ -2141,22 +2256,24 @@
     </w:p>
     <w:p>
       <w:pPr>
-        <w:widowControl w:val="0"/>
-        <w:spacing w:line="240" w:lineRule="auto"/>
-        <w:rPr>
-          <w:rFonts w:ascii="Calibri" w:cs="Calibri" w:eastAsia="Calibri" w:hAnsi="Calibri"/>
-          <w:sz w:val="24"/>
-          <w:szCs w:val="24"/>
-        </w:rPr>
-      </w:pPr>
-      <w:r>
-        <w:rPr>
-          <w:rtl w:val="0"/>
-        </w:rPr>
-      </w:r>
-    </w:p>
-    <w:p>
-      <w:pPr>
+        <w:pageBreakBefore w:val="0"/>
+        <w:widowControl w:val="0"/>
+        <w:spacing w:line="240" w:lineRule="auto"/>
+        <w:rPr>
+          <w:rFonts w:ascii="Calibri" w:cs="Calibri" w:eastAsia="Calibri" w:hAnsi="Calibri"/>
+          <w:sz w:val="24"/>
+          <w:szCs w:val="24"/>
+        </w:rPr>
+      </w:pPr>
+      <w:r>
+        <w:rPr>
+          <w:rtl w:val="0"/>
+        </w:rPr>
+      </w:r>
+    </w:p>
+    <w:p>
+      <w:pPr>
+        <w:pageBreakBefore w:val="0"/>
         <w:spacing w:after="160" w:line="240" w:lineRule="auto"/>
         <w:rPr>
           <w:rFonts w:ascii="Calibri" w:cs="Calibri" w:eastAsia="Calibri" w:hAnsi="Calibri"/>
@@ -2181,6 +2298,7 @@
     </w:p>
     <w:p>
       <w:pPr>
+        <w:pageBreakBefore w:val="0"/>
         <w:widowControl w:val="0"/>
         <w:spacing w:line="240" w:lineRule="auto"/>
         <w:rPr>
@@ -2201,22 +2319,24 @@
     </w:p>
     <w:p>
       <w:pPr>
-        <w:widowControl w:val="0"/>
-        <w:spacing w:line="240" w:lineRule="auto"/>
-        <w:rPr>
-          <w:rFonts w:ascii="Calibri" w:cs="Calibri" w:eastAsia="Calibri" w:hAnsi="Calibri"/>
-          <w:sz w:val="24"/>
-          <w:szCs w:val="24"/>
-        </w:rPr>
-      </w:pPr>
-      <w:r>
-        <w:rPr>
-          <w:rtl w:val="0"/>
-        </w:rPr>
-      </w:r>
-    </w:p>
-    <w:p>
-      <w:pPr>
+        <w:pageBreakBefore w:val="0"/>
+        <w:widowControl w:val="0"/>
+        <w:spacing w:line="240" w:lineRule="auto"/>
+        <w:rPr>
+          <w:rFonts w:ascii="Calibri" w:cs="Calibri" w:eastAsia="Calibri" w:hAnsi="Calibri"/>
+          <w:sz w:val="24"/>
+          <w:szCs w:val="24"/>
+        </w:rPr>
+      </w:pPr>
+      <w:r>
+        <w:rPr>
+          <w:rtl w:val="0"/>
+        </w:rPr>
+      </w:r>
+    </w:p>
+    <w:p>
+      <w:pPr>
+        <w:pageBreakBefore w:val="0"/>
         <w:widowControl w:val="0"/>
         <w:spacing w:line="240" w:lineRule="auto"/>
         <w:rPr>
@@ -2239,6 +2359,7 @@
       <w:pPr>
         <w:pStyle w:val="Heading3"/>
         <w:keepLines w:val="0"/>
+        <w:pageBreakBefore w:val="0"/>
         <w:widowControl w:val="0"/>
         <w:spacing w:after="60" w:before="240" w:line="240" w:lineRule="auto"/>
         <w:ind w:left="0" w:firstLine="0"/>
@@ -2262,6 +2383,7 @@
     </w:p>
     <w:p>
       <w:pPr>
+        <w:pageBreakBefore w:val="0"/>
         <w:widowControl w:val="0"/>
         <w:spacing w:line="240" w:lineRule="auto"/>
         <w:rPr>
@@ -2282,6 +2404,7 @@
     </w:p>
     <w:p>
       <w:pPr>
+        <w:pageBreakBefore w:val="0"/>
         <w:widowControl w:val="0"/>
         <w:spacing w:line="240" w:lineRule="auto"/>
         <w:rPr>
@@ -2300,6 +2423,7 @@
       <w:pPr>
         <w:pStyle w:val="Heading3"/>
         <w:keepLines w:val="0"/>
+        <w:pageBreakBefore w:val="0"/>
         <w:widowControl w:val="0"/>
         <w:spacing w:after="60" w:before="240" w:line="240" w:lineRule="auto"/>
         <w:ind w:left="0" w:firstLine="0"/>
@@ -2323,6 +2447,7 @@
     </w:p>
     <w:p>
       <w:pPr>
+        <w:pageBreakBefore w:val="0"/>
         <w:widowControl w:val="0"/>
         <w:spacing w:line="240" w:lineRule="auto"/>
         <w:rPr>
@@ -2361,22 +2486,24 @@
     </w:p>
     <w:p>
       <w:pPr>
-        <w:widowControl w:val="0"/>
-        <w:spacing w:line="240" w:lineRule="auto"/>
-        <w:rPr>
-          <w:rFonts w:ascii="Calibri" w:cs="Calibri" w:eastAsia="Calibri" w:hAnsi="Calibri"/>
-          <w:sz w:val="24"/>
-          <w:szCs w:val="24"/>
-        </w:rPr>
-      </w:pPr>
-      <w:r>
-        <w:rPr>
-          <w:rtl w:val="0"/>
-        </w:rPr>
-      </w:r>
-    </w:p>
-    <w:p>
-      <w:pPr>
+        <w:pageBreakBefore w:val="0"/>
+        <w:widowControl w:val="0"/>
+        <w:spacing w:line="240" w:lineRule="auto"/>
+        <w:rPr>
+          <w:rFonts w:ascii="Calibri" w:cs="Calibri" w:eastAsia="Calibri" w:hAnsi="Calibri"/>
+          <w:sz w:val="24"/>
+          <w:szCs w:val="24"/>
+        </w:rPr>
+      </w:pPr>
+      <w:r>
+        <w:rPr>
+          <w:rtl w:val="0"/>
+        </w:rPr>
+      </w:r>
+    </w:p>
+    <w:p>
+      <w:pPr>
+        <w:pageBreakBefore w:val="0"/>
         <w:widowControl w:val="0"/>
         <w:spacing w:line="240" w:lineRule="auto"/>
         <w:rPr>
@@ -2395,12 +2522,12 @@
           <wp:inline distB="114300" distT="114300" distL="114300" distR="114300">
             <wp:extent cx="5731200" cy="2628900"/>
             <wp:effectExtent b="0" l="0" r="0" t="0"/>
-            <wp:docPr id="12" name="image9.png"/>
+            <wp:docPr id="12" name="image5.png"/>
             <a:graphic>
               <a:graphicData uri="http://schemas.openxmlformats.org/drawingml/2006/picture">
                 <pic:pic>
                   <pic:nvPicPr>
-                    <pic:cNvPr id="0" name="image9.png"/>
+                    <pic:cNvPr id="0" name="image5.png"/>
                     <pic:cNvPicPr preferRelativeResize="0"/>
                   </pic:nvPicPr>
                   <pic:blipFill>
@@ -2432,6 +2559,7 @@
     </w:p>
     <w:p>
       <w:pPr>
+        <w:pageBreakBefore w:val="0"/>
         <w:widowControl w:val="0"/>
         <w:spacing w:line="240" w:lineRule="auto"/>
         <w:rPr>
@@ -2450,6 +2578,7 @@
       <w:pPr>
         <w:pStyle w:val="Heading3"/>
         <w:keepLines w:val="0"/>
+        <w:pageBreakBefore w:val="0"/>
         <w:spacing w:after="150" w:before="240" w:line="240" w:lineRule="auto"/>
         <w:rPr>
           <w:rFonts w:ascii="Calibri" w:cs="Calibri" w:eastAsia="Calibri" w:hAnsi="Calibri"/>
@@ -2478,42 +2607,45 @@
     </w:p>
     <w:p>
       <w:pPr>
-        <w:widowControl w:val="0"/>
-        <w:spacing w:line="240" w:lineRule="auto"/>
-        <w:rPr>
-          <w:rFonts w:ascii="Calibri" w:cs="Calibri" w:eastAsia="Calibri" w:hAnsi="Calibri"/>
-          <w:sz w:val="24"/>
-          <w:szCs w:val="24"/>
-        </w:rPr>
-      </w:pPr>
-      <w:r>
-        <w:rPr>
-          <w:rFonts w:ascii="Calibri" w:cs="Calibri" w:eastAsia="Calibri" w:hAnsi="Calibri"/>
-          <w:sz w:val="24"/>
-          <w:szCs w:val="24"/>
-          <w:rtl w:val="0"/>
-        </w:rPr>
-        <w:t xml:space="preserve">Merchants should be able to process the refund online for the order whose payment has been done via Ingenico.</w:t>
-      </w:r>
-    </w:p>
-    <w:p>
-      <w:pPr>
-        <w:widowControl w:val="0"/>
-        <w:spacing w:line="240" w:lineRule="auto"/>
-        <w:rPr>
-          <w:rFonts w:ascii="Calibri" w:cs="Calibri" w:eastAsia="Calibri" w:hAnsi="Calibri"/>
-          <w:sz w:val="24"/>
-          <w:szCs w:val="24"/>
-        </w:rPr>
-      </w:pPr>
-      <w:r>
-        <w:rPr>
-          <w:rtl w:val="0"/>
-        </w:rPr>
-      </w:r>
-    </w:p>
-    <w:p>
-      <w:pPr>
+        <w:pageBreakBefore w:val="0"/>
+        <w:widowControl w:val="0"/>
+        <w:spacing w:line="240" w:lineRule="auto"/>
+        <w:rPr>
+          <w:rFonts w:ascii="Calibri" w:cs="Calibri" w:eastAsia="Calibri" w:hAnsi="Calibri"/>
+          <w:sz w:val="24"/>
+          <w:szCs w:val="24"/>
+        </w:rPr>
+      </w:pPr>
+      <w:r>
+        <w:rPr>
+          <w:rFonts w:ascii="Calibri" w:cs="Calibri" w:eastAsia="Calibri" w:hAnsi="Calibri"/>
+          <w:sz w:val="24"/>
+          <w:szCs w:val="24"/>
+          <w:rtl w:val="0"/>
+        </w:rPr>
+        <w:t xml:space="preserve">Merchants should be able to process the refund online for the order whose payment has been done via Worldline.</w:t>
+      </w:r>
+    </w:p>
+    <w:p>
+      <w:pPr>
+        <w:pageBreakBefore w:val="0"/>
+        <w:widowControl w:val="0"/>
+        <w:spacing w:line="240" w:lineRule="auto"/>
+        <w:rPr>
+          <w:rFonts w:ascii="Calibri" w:cs="Calibri" w:eastAsia="Calibri" w:hAnsi="Calibri"/>
+          <w:sz w:val="24"/>
+          <w:szCs w:val="24"/>
+        </w:rPr>
+      </w:pPr>
+      <w:r>
+        <w:rPr>
+          <w:rtl w:val="0"/>
+        </w:rPr>
+      </w:r>
+    </w:p>
+    <w:p>
+      <w:pPr>
+        <w:pageBreakBefore w:val="0"/>
         <w:widowControl w:val="0"/>
         <w:spacing w:line="240" w:lineRule="auto"/>
         <w:rPr>
@@ -2552,22 +2684,24 @@
     </w:p>
     <w:p>
       <w:pPr>
-        <w:widowControl w:val="0"/>
-        <w:spacing w:line="240" w:lineRule="auto"/>
-        <w:rPr>
-          <w:rFonts w:ascii="Calibri" w:cs="Calibri" w:eastAsia="Calibri" w:hAnsi="Calibri"/>
-          <w:sz w:val="24"/>
-          <w:szCs w:val="24"/>
-        </w:rPr>
-      </w:pPr>
-      <w:r>
-        <w:rPr>
-          <w:rtl w:val="0"/>
-        </w:rPr>
-      </w:r>
-    </w:p>
-    <w:p>
-      <w:pPr>
+        <w:pageBreakBefore w:val="0"/>
+        <w:widowControl w:val="0"/>
+        <w:spacing w:line="240" w:lineRule="auto"/>
+        <w:rPr>
+          <w:rFonts w:ascii="Calibri" w:cs="Calibri" w:eastAsia="Calibri" w:hAnsi="Calibri"/>
+          <w:sz w:val="24"/>
+          <w:szCs w:val="24"/>
+        </w:rPr>
+      </w:pPr>
+      <w:r>
+        <w:rPr>
+          <w:rtl w:val="0"/>
+        </w:rPr>
+      </w:r>
+    </w:p>
+    <w:p>
+      <w:pPr>
+        <w:pageBreakBefore w:val="0"/>
         <w:widowControl w:val="0"/>
         <w:spacing w:line="240" w:lineRule="auto"/>
         <w:rPr>
@@ -2586,12 +2720,12 @@
           <wp:inline distB="114300" distT="114300" distL="114300" distR="114300">
             <wp:extent cx="5731200" cy="1841500"/>
             <wp:effectExtent b="0" l="0" r="0" t="0"/>
-            <wp:docPr id="13" name="image10.png"/>
+            <wp:docPr id="13" name="image7.png"/>
             <a:graphic>
               <a:graphicData uri="http://schemas.openxmlformats.org/drawingml/2006/picture">
                 <pic:pic>
                   <pic:nvPicPr>
-                    <pic:cNvPr id="0" name="image10.png"/>
+                    <pic:cNvPr id="0" name="image7.png"/>
                     <pic:cNvPicPr preferRelativeResize="0"/>
                   </pic:nvPicPr>
                   <pic:blipFill>
@@ -2623,6 +2757,7 @@
     </w:p>
     <w:p>
       <w:pPr>
+        <w:pageBreakBefore w:val="0"/>
         <w:widowControl w:val="0"/>
         <w:spacing w:line="240" w:lineRule="auto"/>
         <w:rPr>
@@ -2641,6 +2776,7 @@
       <w:pPr>
         <w:pStyle w:val="Heading3"/>
         <w:keepLines w:val="0"/>
+        <w:pageBreakBefore w:val="0"/>
         <w:widowControl w:val="0"/>
         <w:spacing w:after="60" w:before="240" w:line="240" w:lineRule="auto"/>
         <w:ind w:left="0" w:firstLine="0"/>
@@ -2664,6 +2800,7 @@
     </w:p>
     <w:p>
       <w:pPr>
+        <w:pageBreakBefore w:val="0"/>
         <w:widowControl w:val="0"/>
         <w:spacing w:line="240" w:lineRule="auto"/>
         <w:rPr>
@@ -2684,6 +2821,7 @@
     </w:p>
     <w:p>
       <w:pPr>
+        <w:pageBreakBefore w:val="0"/>
         <w:widowControl w:val="0"/>
         <w:spacing w:line="240" w:lineRule="auto"/>
         <w:jc w:val="center"/>
@@ -2702,6 +2840,7 @@
     </w:p>
     <w:p>
       <w:pPr>
+        <w:pageBreakBefore w:val="0"/>
         <w:widowControl w:val="0"/>
         <w:spacing w:line="240" w:lineRule="auto"/>
         <w:jc w:val="center"/>
@@ -2725,6 +2864,7 @@
     </w:p>
     <w:p>
       <w:pPr>
+        <w:pageBreakBefore w:val="0"/>
         <w:widowControl w:val="0"/>
         <w:spacing w:line="240" w:lineRule="auto"/>
         <w:jc w:val="center"/>
@@ -2743,6 +2883,7 @@
     </w:p>
     <w:p>
       <w:pPr>
+        <w:pageBreakBefore w:val="0"/>
         <w:widowControl w:val="0"/>
         <w:spacing w:line="240" w:lineRule="auto"/>
         <w:jc w:val="center"/>
@@ -2766,6 +2907,7 @@
     </w:p>
     <w:p>
       <w:pPr>
+        <w:pageBreakBefore w:val="0"/>
         <w:widowControl w:val="0"/>
         <w:spacing w:line="240" w:lineRule="auto"/>
         <w:jc w:val="center"/>
@@ -2784,6 +2926,7 @@
     </w:p>
     <w:p>
       <w:pPr>
+        <w:pageBreakBefore w:val="0"/>
         <w:widowControl w:val="0"/>
         <w:numPr>
           <w:ilvl w:val="0"/>
@@ -2809,6 +2952,7 @@
     </w:p>
     <w:p>
       <w:pPr>
+        <w:pageBreakBefore w:val="0"/>
         <w:widowControl w:val="0"/>
         <w:numPr>
           <w:ilvl w:val="0"/>
@@ -2834,6 +2978,7 @@
     </w:p>
     <w:p>
       <w:pPr>
+        <w:pageBreakBefore w:val="0"/>
         <w:spacing w:after="200" w:lineRule="auto"/>
         <w:ind w:left="720" w:firstLine="0"/>
         <w:rPr>
@@ -2876,6 +3021,10 @@
         </w:tblGridChange>
       </w:tblGrid>
       <w:tr>
+        <w:trPr>
+          <w:cantSplit w:val="0"/>
+          <w:tblHeader w:val="0"/>
+        </w:trPr>
         <w:tc>
           <w:tcPr>
             <w:tcBorders>
@@ -2886,6 +3035,7 @@
           </w:tcPr>
           <w:p>
             <w:pPr>
+              <w:pageBreakBefore w:val="0"/>
               <w:widowControl w:val="0"/>
               <w:spacing w:after="200" w:line="240" w:lineRule="auto"/>
               <w:rPr>
@@ -2922,6 +3072,7 @@
           </w:tcPr>
           <w:p>
             <w:pPr>
+              <w:pageBreakBefore w:val="0"/>
               <w:widowControl w:val="0"/>
               <w:spacing w:after="200" w:line="240" w:lineRule="auto"/>
               <w:rPr>
@@ -2950,7 +3101,9 @@
       </w:tr>
       <w:tr>
         <w:trPr>
+          <w:cantSplit w:val="0"/>
           <w:trHeight w:val="492.96874999999994" w:hRule="atLeast"/>
+          <w:tblHeader w:val="0"/>
         </w:trPr>
         <w:tc>
           <w:tcPr>
@@ -2962,6 +3115,7 @@
           </w:tcPr>
           <w:p>
             <w:pPr>
+              <w:pageBreakBefore w:val="0"/>
               <w:widowControl w:val="0"/>
               <w:spacing w:after="200" w:line="240" w:lineRule="auto"/>
               <w:rPr>
@@ -2992,6 +3146,7 @@
           </w:tcPr>
           <w:p>
             <w:pPr>
+              <w:pageBreakBefore w:val="0"/>
               <w:widowControl w:val="0"/>
               <w:spacing w:after="200" w:line="240" w:lineRule="auto"/>
               <w:rPr>
@@ -3015,22 +3170,24 @@
     </w:tbl>
     <w:p>
       <w:pPr>
-        <w:widowControl w:val="0"/>
-        <w:spacing w:line="240" w:lineRule="auto"/>
-        <w:rPr>
-          <w:rFonts w:ascii="Calibri" w:cs="Calibri" w:eastAsia="Calibri" w:hAnsi="Calibri"/>
-          <w:sz w:val="24"/>
-          <w:szCs w:val="24"/>
-        </w:rPr>
-      </w:pPr>
-      <w:r>
-        <w:rPr>
-          <w:rtl w:val="0"/>
-        </w:rPr>
-      </w:r>
-    </w:p>
-    <w:p>
-      <w:pPr>
+        <w:pageBreakBefore w:val="0"/>
+        <w:widowControl w:val="0"/>
+        <w:spacing w:line="240" w:lineRule="auto"/>
+        <w:rPr>
+          <w:rFonts w:ascii="Calibri" w:cs="Calibri" w:eastAsia="Calibri" w:hAnsi="Calibri"/>
+          <w:sz w:val="24"/>
+          <w:szCs w:val="24"/>
+        </w:rPr>
+      </w:pPr>
+      <w:r>
+        <w:rPr>
+          <w:rtl w:val="0"/>
+        </w:rPr>
+      </w:r>
+    </w:p>
+    <w:p>
+      <w:pPr>
+        <w:pageBreakBefore w:val="0"/>
         <w:numPr>
           <w:ilvl w:val="0"/>
           <w:numId w:val="1"/>
@@ -3055,6 +3212,7 @@
     </w:p>
     <w:p>
       <w:pPr>
+        <w:pageBreakBefore w:val="0"/>
         <w:numPr>
           <w:ilvl w:val="0"/>
           <w:numId w:val="1"/>
@@ -3074,11 +3232,12 @@
           <w:szCs w:val="24"/>
           <w:rtl w:val="0"/>
         </w:rPr>
-        <w:t xml:space="preserve">Ingenico Payment Gateway  with E-mandate is  now configured &amp; ready to use.</w:t>
-      </w:r>
-    </w:p>
-    <w:p>
-      <w:pPr>
+        <w:t xml:space="preserve">Worldline Payment Gateway  with E-mandate is  now configured &amp; ready to use.</w:t>
+      </w:r>
+    </w:p>
+    <w:p>
+      <w:pPr>
+        <w:pageBreakBefore w:val="0"/>
         <w:spacing w:after="150" w:line="240" w:lineRule="auto"/>
         <w:ind w:left="720" w:firstLine="0"/>
         <w:rPr>
@@ -3095,6 +3254,7 @@
     </w:p>
     <w:p>
       <w:pPr>
+        <w:pageBreakBefore w:val="0"/>
         <w:widowControl w:val="0"/>
         <w:spacing w:line="240" w:lineRule="auto"/>
         <w:jc w:val="center"/>
@@ -3116,6 +3276,7 @@
     </w:p>
     <w:p>
       <w:pPr>
+        <w:pageBreakBefore w:val="0"/>
         <w:widowControl w:val="0"/>
         <w:spacing w:line="240" w:lineRule="auto"/>
         <w:jc w:val="center"/>
@@ -3134,6 +3295,7 @@
     </w:p>
     <w:p>
       <w:pPr>
+        <w:pageBreakBefore w:val="0"/>
         <w:widowControl w:val="0"/>
         <w:spacing w:line="240" w:lineRule="auto"/>
         <w:jc w:val="center"/>
@@ -3152,6 +3314,7 @@
     </w:p>
     <w:p>
       <w:pPr>
+        <w:pageBreakBefore w:val="0"/>
         <w:widowControl w:val="0"/>
         <w:spacing w:line="240" w:lineRule="auto"/>
         <w:jc w:val="center"/>
@@ -3170,6 +3333,7 @@
     </w:p>
     <w:p>
       <w:pPr>
+        <w:pageBreakBefore w:val="0"/>
         <w:widowControl w:val="0"/>
         <w:spacing w:line="240" w:lineRule="auto"/>
         <w:jc w:val="center"/>
@@ -3188,6 +3352,7 @@
     </w:p>
     <w:p>
       <w:pPr>
+        <w:pageBreakBefore w:val="0"/>
         <w:widowControl w:val="0"/>
         <w:spacing w:line="240" w:lineRule="auto"/>
         <w:jc w:val="center"/>
@@ -3206,6 +3371,7 @@
     </w:p>
     <w:p>
       <w:pPr>
+        <w:pageBreakBefore w:val="0"/>
         <w:widowControl w:val="0"/>
         <w:spacing w:line="240" w:lineRule="auto"/>
         <w:jc w:val="center"/>
@@ -3224,6 +3390,7 @@
     </w:p>
     <w:p>
       <w:pPr>
+        <w:pageBreakBefore w:val="0"/>
         <w:widowControl w:val="0"/>
         <w:spacing w:line="240" w:lineRule="auto"/>
         <w:jc w:val="center"/>
@@ -3247,6 +3414,7 @@
     </w:p>
     <w:p>
       <w:pPr>
+        <w:pageBreakBefore w:val="0"/>
         <w:widowControl w:val="0"/>
         <w:spacing w:line="240" w:lineRule="auto"/>
         <w:rPr>
@@ -3267,22 +3435,24 @@
     </w:p>
     <w:p>
       <w:pPr>
-        <w:widowControl w:val="0"/>
-        <w:spacing w:line="240" w:lineRule="auto"/>
-        <w:rPr>
-          <w:rFonts w:ascii="Calibri" w:cs="Calibri" w:eastAsia="Calibri" w:hAnsi="Calibri"/>
-          <w:sz w:val="24"/>
-          <w:szCs w:val="24"/>
-        </w:rPr>
-      </w:pPr>
-      <w:r>
-        <w:rPr>
-          <w:rtl w:val="0"/>
-        </w:rPr>
-      </w:r>
-    </w:p>
-    <w:p>
-      <w:pPr>
+        <w:pageBreakBefore w:val="0"/>
+        <w:widowControl w:val="0"/>
+        <w:spacing w:line="240" w:lineRule="auto"/>
+        <w:rPr>
+          <w:rFonts w:ascii="Calibri" w:cs="Calibri" w:eastAsia="Calibri" w:hAnsi="Calibri"/>
+          <w:sz w:val="24"/>
+          <w:szCs w:val="24"/>
+        </w:rPr>
+      </w:pPr>
+      <w:r>
+        <w:rPr>
+          <w:rtl w:val="0"/>
+        </w:rPr>
+      </w:r>
+    </w:p>
+    <w:p>
+      <w:pPr>
+        <w:pageBreakBefore w:val="0"/>
         <w:widowControl w:val="0"/>
         <w:spacing w:line="240" w:lineRule="auto"/>
         <w:rPr>
@@ -3301,12 +3471,12 @@
           <wp:inline distB="114300" distT="114300" distL="114300" distR="114300">
             <wp:extent cx="5519738" cy="2558151"/>
             <wp:effectExtent b="0" l="0" r="0" t="0"/>
-            <wp:docPr id="6" name="image6.png"/>
+            <wp:docPr id="6" name="image3.png"/>
             <a:graphic>
               <a:graphicData uri="http://schemas.openxmlformats.org/drawingml/2006/picture">
                 <pic:pic>
                   <pic:nvPicPr>
-                    <pic:cNvPr id="0" name="image6.png"/>
+                    <pic:cNvPr id="0" name="image3.png"/>
                     <pic:cNvPicPr preferRelativeResize="0"/>
                   </pic:nvPicPr>
                   <pic:blipFill>
@@ -3338,6 +3508,7 @@
     </w:p>
     <w:p>
       <w:pPr>
+        <w:pageBreakBefore w:val="0"/>
         <w:widowControl w:val="0"/>
         <w:spacing w:line="240" w:lineRule="auto"/>
         <w:jc w:val="center"/>
@@ -3356,6 +3527,7 @@
     </w:p>
     <w:p>
       <w:pPr>
+        <w:pageBreakBefore w:val="0"/>
         <w:widowControl w:val="0"/>
         <w:spacing w:line="240" w:lineRule="auto"/>
         <w:jc w:val="center"/>
@@ -3374,6 +3546,7 @@
     </w:p>
     <w:p>
       <w:pPr>
+        <w:pageBreakBefore w:val="0"/>
         <w:widowControl w:val="0"/>
         <w:spacing w:line="240" w:lineRule="auto"/>
         <w:jc w:val="center"/>
@@ -3392,6 +3565,7 @@
     </w:p>
     <w:p>
       <w:pPr>
+        <w:pageBreakBefore w:val="0"/>
         <w:widowControl w:val="0"/>
         <w:spacing w:line="240" w:lineRule="auto"/>
         <w:jc w:val="center"/>
@@ -3415,6 +3589,7 @@
     </w:p>
     <w:p>
       <w:pPr>
+        <w:pageBreakBefore w:val="0"/>
         <w:widowControl w:val="0"/>
         <w:spacing w:line="240" w:lineRule="auto"/>
         <w:jc w:val="center"/>
@@ -3433,6 +3608,7 @@
     </w:p>
     <w:p>
       <w:pPr>
+        <w:pageBreakBefore w:val="0"/>
         <w:widowControl w:val="0"/>
         <w:numPr>
           <w:ilvl w:val="0"/>
@@ -3458,6 +3634,7 @@
     </w:p>
     <w:p>
       <w:pPr>
+        <w:pageBreakBefore w:val="0"/>
         <w:widowControl w:val="0"/>
         <w:numPr>
           <w:ilvl w:val="0"/>
@@ -3484,6 +3661,7 @@
     </w:p>
     <w:p>
       <w:pPr>
+        <w:pageBreakBefore w:val="0"/>
         <w:widowControl w:val="0"/>
         <w:numPr>
           <w:ilvl w:val="0"/>
@@ -3509,6 +3687,7 @@
     </w:p>
     <w:p>
       <w:pPr>
+        <w:pageBreakBefore w:val="0"/>
         <w:widowControl w:val="0"/>
         <w:numPr>
           <w:ilvl w:val="0"/>
@@ -3534,6 +3713,7 @@
     </w:p>
     <w:p>
       <w:pPr>
+        <w:pageBreakBefore w:val="0"/>
         <w:widowControl w:val="0"/>
         <w:spacing w:line="240" w:lineRule="auto"/>
         <w:ind w:left="720" w:firstLine="0"/>
@@ -3552,14 +3732,14 @@
         </w:rPr>
         <w:drawing>
           <wp:inline distB="114300" distT="114300" distL="114300" distR="114300">
-            <wp:extent cx="3292313" cy="4119792"/>
+            <wp:extent cx="4524375" cy="5591175"/>
             <wp:effectExtent b="0" l="0" r="0" t="0"/>
-            <wp:docPr id="2" name="image2.png"/>
+            <wp:docPr id="7" name="image10.png"/>
             <a:graphic>
               <a:graphicData uri="http://schemas.openxmlformats.org/drawingml/2006/picture">
                 <pic:pic>
                   <pic:nvPicPr>
-                    <pic:cNvPr id="0" name="image2.png"/>
+                    <pic:cNvPr id="0" name="image10.png"/>
                     <pic:cNvPicPr preferRelativeResize="0"/>
                   </pic:nvPicPr>
                   <pic:blipFill>
@@ -3572,7 +3752,7 @@
                   <pic:spPr>
                     <a:xfrm>
                       <a:off x="0" y="0"/>
-                      <a:ext cx="3292313" cy="4119792"/>
+                      <a:ext cx="4524375" cy="5591175"/>
                     </a:xfrm>
                     <a:prstGeom prst="rect"/>
                     <a:ln/>
@@ -3591,6 +3771,7 @@
     </w:p>
     <w:p>
       <w:pPr>
+        <w:pageBreakBefore w:val="0"/>
         <w:widowControl w:val="0"/>
         <w:spacing w:line="240" w:lineRule="auto"/>
         <w:ind w:left="720" w:firstLine="0"/>
@@ -3609,6 +3790,7 @@
     </w:p>
     <w:p>
       <w:pPr>
+        <w:pageBreakBefore w:val="0"/>
         <w:rPr/>
       </w:pPr>
       <w:r>
@@ -3620,6 +3802,7 @@
     <w:p>
       <w:pPr>
         <w:pStyle w:val="Heading2"/>
+        <w:pageBreakBefore w:val="0"/>
         <w:spacing w:after="150" w:line="240" w:lineRule="auto"/>
         <w:rPr>
           <w:rFonts w:ascii="Calibri" w:cs="Calibri" w:eastAsia="Calibri" w:hAnsi="Calibri"/>
@@ -3645,6 +3828,7 @@
       <w:pPr>
         <w:pStyle w:val="Heading3"/>
         <w:keepLines w:val="0"/>
+        <w:pageBreakBefore w:val="0"/>
         <w:widowControl w:val="0"/>
         <w:spacing w:after="60" w:before="240" w:line="240" w:lineRule="auto"/>
         <w:rPr>
@@ -3671,6 +3855,7 @@
     </w:p>
     <w:p>
       <w:pPr>
+        <w:pageBreakBefore w:val="0"/>
         <w:rPr/>
       </w:pPr>
       <w:r>
@@ -3681,6 +3866,7 @@
     </w:p>
     <w:p>
       <w:pPr>
+        <w:pageBreakBefore w:val="0"/>
         <w:widowControl w:val="0"/>
         <w:spacing w:line="240" w:lineRule="auto"/>
         <w:rPr>
@@ -3701,6 +3887,7 @@
     </w:p>
     <w:p>
       <w:pPr>
+        <w:pageBreakBefore w:val="0"/>
         <w:widowControl w:val="0"/>
         <w:spacing w:line="240" w:lineRule="auto"/>
         <w:rPr>
@@ -3721,6 +3908,7 @@
     </w:p>
     <w:p>
       <w:pPr>
+        <w:pageBreakBefore w:val="0"/>
         <w:widowControl w:val="0"/>
         <w:spacing w:line="240" w:lineRule="auto"/>
         <w:rPr>
@@ -3750,6 +3938,7 @@
     </w:p>
     <w:p>
       <w:pPr>
+        <w:pageBreakBefore w:val="0"/>
         <w:widowControl w:val="0"/>
         <w:spacing w:line="240" w:lineRule="auto"/>
         <w:rPr>
@@ -3770,22 +3959,24 @@
     </w:p>
     <w:p>
       <w:pPr>
-        <w:widowControl w:val="0"/>
-        <w:spacing w:line="240" w:lineRule="auto"/>
-        <w:rPr>
-          <w:rFonts w:ascii="Calibri" w:cs="Calibri" w:eastAsia="Calibri" w:hAnsi="Calibri"/>
-          <w:sz w:val="24"/>
-          <w:szCs w:val="24"/>
-        </w:rPr>
-      </w:pPr>
-      <w:r>
-        <w:rPr>
-          <w:rtl w:val="0"/>
-        </w:rPr>
-      </w:r>
-    </w:p>
-    <w:p>
-      <w:pPr>
+        <w:pageBreakBefore w:val="0"/>
+        <w:widowControl w:val="0"/>
+        <w:spacing w:line="240" w:lineRule="auto"/>
+        <w:rPr>
+          <w:rFonts w:ascii="Calibri" w:cs="Calibri" w:eastAsia="Calibri" w:hAnsi="Calibri"/>
+          <w:sz w:val="24"/>
+          <w:szCs w:val="24"/>
+        </w:rPr>
+      </w:pPr>
+      <w:r>
+        <w:rPr>
+          <w:rtl w:val="0"/>
+        </w:rPr>
+      </w:r>
+    </w:p>
+    <w:p>
+      <w:pPr>
+        <w:pageBreakBefore w:val="0"/>
         <w:widowControl w:val="0"/>
         <w:spacing w:line="240" w:lineRule="auto"/>
         <w:rPr>
@@ -3804,12 +3995,12 @@
           <wp:inline distB="114300" distT="114300" distL="114300" distR="114300">
             <wp:extent cx="5731200" cy="3098800"/>
             <wp:effectExtent b="0" l="0" r="0" t="0"/>
-            <wp:docPr id="1" name="image7.png"/>
+            <wp:docPr id="2" name="image2.png"/>
             <a:graphic>
               <a:graphicData uri="http://schemas.openxmlformats.org/drawingml/2006/picture">
                 <pic:pic>
                   <pic:nvPicPr>
-                    <pic:cNvPr id="0" name="image7.png"/>
+                    <pic:cNvPr id="0" name="image2.png"/>
                     <pic:cNvPicPr preferRelativeResize="0"/>
                   </pic:nvPicPr>
                   <pic:blipFill>
@@ -3843,6 +4034,7 @@
       <w:pPr>
         <w:pStyle w:val="Heading3"/>
         <w:keepLines w:val="0"/>
+        <w:pageBreakBefore w:val="0"/>
         <w:widowControl w:val="0"/>
         <w:spacing w:after="60" w:before="240" w:line="240" w:lineRule="auto"/>
         <w:rPr>
@@ -3869,6 +4061,7 @@
     </w:p>
     <w:p>
       <w:pPr>
+        <w:pageBreakBefore w:val="0"/>
         <w:rPr/>
       </w:pPr>
       <w:r>
@@ -3879,6 +4072,7 @@
     </w:p>
     <w:p>
       <w:pPr>
+        <w:pageBreakBefore w:val="0"/>
         <w:widowControl w:val="0"/>
         <w:spacing w:line="240" w:lineRule="auto"/>
         <w:rPr>
@@ -3901,6 +4095,7 @@
     </w:p>
     <w:p>
       <w:pPr>
+        <w:pageBreakBefore w:val="0"/>
         <w:widowControl w:val="0"/>
         <w:spacing w:line="240" w:lineRule="auto"/>
         <w:rPr>
@@ -3931,6 +4126,7 @@
     </w:p>
     <w:p>
       <w:pPr>
+        <w:pageBreakBefore w:val="0"/>
         <w:widowControl w:val="0"/>
         <w:spacing w:line="240" w:lineRule="auto"/>
         <w:rPr>
@@ -3949,6 +4145,7 @@
     </w:p>
     <w:p>
       <w:pPr>
+        <w:pageBreakBefore w:val="0"/>
         <w:widowControl w:val="0"/>
         <w:spacing w:line="240" w:lineRule="auto"/>
         <w:rPr>
@@ -3971,12 +4168,12 @@
           <wp:inline distB="114300" distT="114300" distL="114300" distR="114300">
             <wp:extent cx="5438775" cy="3724275"/>
             <wp:effectExtent b="0" l="0" r="0" t="0"/>
-            <wp:docPr id="4" name="image3.png"/>
+            <wp:docPr id="4" name="image8.png"/>
             <a:graphic>
               <a:graphicData uri="http://schemas.openxmlformats.org/drawingml/2006/picture">
                 <pic:pic>
                   <pic:nvPicPr>
-                    <pic:cNvPr id="0" name="image3.png"/>
+                    <pic:cNvPr id="0" name="image8.png"/>
                     <pic:cNvPicPr preferRelativeResize="0"/>
                   </pic:nvPicPr>
                   <pic:blipFill>
@@ -4010,6 +4207,7 @@
       <w:pPr>
         <w:pStyle w:val="Heading3"/>
         <w:keepLines w:val="0"/>
+        <w:pageBreakBefore w:val="0"/>
         <w:widowControl w:val="0"/>
         <w:spacing w:after="60" w:before="240" w:line="240" w:lineRule="auto"/>
         <w:rPr>
@@ -4036,6 +4234,7 @@
     </w:p>
     <w:p>
       <w:pPr>
+        <w:pageBreakBefore w:val="0"/>
         <w:rPr/>
       </w:pPr>
       <w:r>
@@ -4046,6 +4245,7 @@
     </w:p>
     <w:p>
       <w:pPr>
+        <w:pageBreakBefore w:val="0"/>
         <w:widowControl w:val="0"/>
         <w:spacing w:line="240" w:lineRule="auto"/>
         <w:rPr>
@@ -4066,6 +4266,7 @@
     </w:p>
     <w:p>
       <w:pPr>
+        <w:pageBreakBefore w:val="0"/>
         <w:widowControl w:val="0"/>
         <w:spacing w:line="240" w:lineRule="auto"/>
         <w:rPr>
@@ -4086,6 +4287,7 @@
     </w:p>
     <w:p>
       <w:pPr>
+        <w:pageBreakBefore w:val="0"/>
         <w:widowControl w:val="0"/>
         <w:spacing w:line="240" w:lineRule="auto"/>
         <w:rPr>
@@ -4115,6 +4317,7 @@
     </w:p>
     <w:p>
       <w:pPr>
+        <w:pageBreakBefore w:val="0"/>
         <w:widowControl w:val="0"/>
         <w:spacing w:line="240" w:lineRule="auto"/>
         <w:rPr>
@@ -4135,22 +4338,24 @@
     </w:p>
     <w:p>
       <w:pPr>
-        <w:widowControl w:val="0"/>
-        <w:spacing w:line="240" w:lineRule="auto"/>
-        <w:rPr>
-          <w:rFonts w:ascii="Calibri" w:cs="Calibri" w:eastAsia="Calibri" w:hAnsi="Calibri"/>
-          <w:sz w:val="24"/>
-          <w:szCs w:val="24"/>
-        </w:rPr>
-      </w:pPr>
-      <w:r>
-        <w:rPr>
-          <w:rtl w:val="0"/>
-        </w:rPr>
-      </w:r>
-    </w:p>
-    <w:p>
-      <w:pPr>
+        <w:pageBreakBefore w:val="0"/>
+        <w:widowControl w:val="0"/>
+        <w:spacing w:line="240" w:lineRule="auto"/>
+        <w:rPr>
+          <w:rFonts w:ascii="Calibri" w:cs="Calibri" w:eastAsia="Calibri" w:hAnsi="Calibri"/>
+          <w:sz w:val="24"/>
+          <w:szCs w:val="24"/>
+        </w:rPr>
+      </w:pPr>
+      <w:r>
+        <w:rPr>
+          <w:rtl w:val="0"/>
+        </w:rPr>
+      </w:r>
+    </w:p>
+    <w:p>
+      <w:pPr>
+        <w:pageBreakBefore w:val="0"/>
         <w:widowControl w:val="0"/>
         <w:spacing w:line="240" w:lineRule="auto"/>
         <w:rPr>
@@ -4169,12 +4374,12 @@
           <wp:inline distB="114300" distT="114300" distL="114300" distR="114300">
             <wp:extent cx="5731200" cy="2908300"/>
             <wp:effectExtent b="0" l="0" r="0" t="0"/>
-            <wp:docPr id="9" name="image5.png"/>
+            <wp:docPr id="9" name="image11.png"/>
             <a:graphic>
               <a:graphicData uri="http://schemas.openxmlformats.org/drawingml/2006/picture">
                 <pic:pic>
                   <pic:nvPicPr>
-                    <pic:cNvPr id="0" name="image5.png"/>
+                    <pic:cNvPr id="0" name="image11.png"/>
                     <pic:cNvPicPr preferRelativeResize="0"/>
                   </pic:nvPicPr>
                   <pic:blipFill>
@@ -4206,6 +4411,7 @@
     </w:p>
     <w:p>
       <w:pPr>
+        <w:pageBreakBefore w:val="0"/>
         <w:widowControl w:val="0"/>
         <w:spacing w:line="240" w:lineRule="auto"/>
         <w:rPr>
@@ -4224,6 +4430,7 @@
       <w:pPr>
         <w:pStyle w:val="Heading3"/>
         <w:keepLines w:val="0"/>
+        <w:pageBreakBefore w:val="0"/>
         <w:widowControl w:val="0"/>
         <w:spacing w:after="60" w:before="240" w:line="240" w:lineRule="auto"/>
         <w:rPr>
@@ -4250,6 +4457,7 @@
     </w:p>
     <w:p>
       <w:pPr>
+        <w:pageBreakBefore w:val="0"/>
         <w:rPr/>
       </w:pPr>
       <w:r>
@@ -4260,6 +4468,7 @@
     </w:p>
     <w:p>
       <w:pPr>
+        <w:pageBreakBefore w:val="0"/>
         <w:widowControl w:val="0"/>
         <w:spacing w:line="240" w:lineRule="auto"/>
         <w:rPr>
@@ -4280,6 +4489,7 @@
     </w:p>
     <w:p>
       <w:pPr>
+        <w:pageBreakBefore w:val="0"/>
         <w:widowControl w:val="0"/>
         <w:spacing w:line="240" w:lineRule="auto"/>
         <w:rPr>
@@ -4300,6 +4510,7 @@
     </w:p>
     <w:p>
       <w:pPr>
+        <w:pageBreakBefore w:val="0"/>
         <w:widowControl w:val="0"/>
         <w:spacing w:line="240" w:lineRule="auto"/>
         <w:rPr>
@@ -4329,6 +4540,7 @@
     </w:p>
     <w:p>
       <w:pPr>
+        <w:pageBreakBefore w:val="0"/>
         <w:widowControl w:val="0"/>
         <w:spacing w:line="240" w:lineRule="auto"/>
         <w:rPr>
@@ -4347,6 +4559,7 @@
     </w:p>
     <w:p>
       <w:pPr>
+        <w:pageBreakBefore w:val="0"/>
         <w:widowControl w:val="0"/>
         <w:spacing w:line="240" w:lineRule="auto"/>
         <w:rPr>
@@ -4408,6 +4621,7 @@
       <w:pPr>
         <w:pStyle w:val="Heading3"/>
         <w:keepLines w:val="0"/>
+        <w:pageBreakBefore w:val="0"/>
         <w:widowControl w:val="0"/>
         <w:spacing w:after="60" w:before="240" w:line="240" w:lineRule="auto"/>
         <w:rPr>
@@ -4430,6 +4644,7 @@
       <w:pPr>
         <w:pStyle w:val="Heading3"/>
         <w:keepLines w:val="0"/>
+        <w:pageBreakBefore w:val="0"/>
         <w:widowControl w:val="0"/>
         <w:spacing w:after="60" w:before="240" w:line="240" w:lineRule="auto"/>
         <w:rPr>
@@ -4456,22 +4671,24 @@
     </w:p>
     <w:p>
       <w:pPr>
-        <w:widowControl w:val="0"/>
-        <w:spacing w:line="240" w:lineRule="auto"/>
-        <w:rPr>
-          <w:rFonts w:ascii="Calibri" w:cs="Calibri" w:eastAsia="Calibri" w:hAnsi="Calibri"/>
-          <w:sz w:val="24"/>
-          <w:szCs w:val="24"/>
-        </w:rPr>
-      </w:pPr>
-      <w:r>
-        <w:rPr>
-          <w:rtl w:val="0"/>
-        </w:rPr>
-      </w:r>
-    </w:p>
-    <w:p>
-      <w:pPr>
+        <w:pageBreakBefore w:val="0"/>
+        <w:widowControl w:val="0"/>
+        <w:spacing w:line="240" w:lineRule="auto"/>
+        <w:rPr>
+          <w:rFonts w:ascii="Calibri" w:cs="Calibri" w:eastAsia="Calibri" w:hAnsi="Calibri"/>
+          <w:sz w:val="24"/>
+          <w:szCs w:val="24"/>
+        </w:rPr>
+      </w:pPr>
+      <w:r>
+        <w:rPr>
+          <w:rtl w:val="0"/>
+        </w:rPr>
+      </w:r>
+    </w:p>
+    <w:p>
+      <w:pPr>
+        <w:pageBreakBefore w:val="0"/>
         <w:widowControl w:val="0"/>
         <w:spacing w:line="240" w:lineRule="auto"/>
         <w:rPr>
@@ -4492,6 +4709,7 @@
     </w:p>
     <w:p>
       <w:pPr>
+        <w:pageBreakBefore w:val="0"/>
         <w:widowControl w:val="0"/>
         <w:spacing w:line="240" w:lineRule="auto"/>
         <w:rPr>
@@ -4512,6 +4730,7 @@
     </w:p>
     <w:p>
       <w:pPr>
+        <w:pageBreakBefore w:val="0"/>
         <w:widowControl w:val="0"/>
         <w:spacing w:line="240" w:lineRule="auto"/>
         <w:rPr>
@@ -4541,6 +4760,7 @@
     </w:p>
     <w:p>
       <w:pPr>
+        <w:pageBreakBefore w:val="0"/>
         <w:widowControl w:val="0"/>
         <w:spacing w:line="240" w:lineRule="auto"/>
         <w:rPr>
@@ -4561,22 +4781,24 @@
     </w:p>
     <w:p>
       <w:pPr>
-        <w:widowControl w:val="0"/>
-        <w:spacing w:line="240" w:lineRule="auto"/>
-        <w:rPr>
-          <w:rFonts w:ascii="Calibri" w:cs="Calibri" w:eastAsia="Calibri" w:hAnsi="Calibri"/>
-          <w:sz w:val="24"/>
-          <w:szCs w:val="24"/>
-        </w:rPr>
-      </w:pPr>
-      <w:r>
-        <w:rPr>
-          <w:rtl w:val="0"/>
-        </w:rPr>
-      </w:r>
-    </w:p>
-    <w:p>
-      <w:pPr>
+        <w:pageBreakBefore w:val="0"/>
+        <w:widowControl w:val="0"/>
+        <w:spacing w:line="240" w:lineRule="auto"/>
+        <w:rPr>
+          <w:rFonts w:ascii="Calibri" w:cs="Calibri" w:eastAsia="Calibri" w:hAnsi="Calibri"/>
+          <w:sz w:val="24"/>
+          <w:szCs w:val="24"/>
+        </w:rPr>
+      </w:pPr>
+      <w:r>
+        <w:rPr>
+          <w:rtl w:val="0"/>
+        </w:rPr>
+      </w:r>
+    </w:p>
+    <w:p>
+      <w:pPr>
+        <w:pageBreakBefore w:val="0"/>
         <w:rPr/>
       </w:pPr>
       <w:r>
@@ -4587,6 +4809,7 @@
     </w:p>
     <w:p>
       <w:pPr>
+        <w:pageBreakBefore w:val="0"/>
         <w:rPr/>
       </w:pPr>
       <w:r>
@@ -4595,12 +4818,12 @@
           <wp:inline distB="114300" distT="114300" distL="114300" distR="114300">
             <wp:extent cx="5731200" cy="1993900"/>
             <wp:effectExtent b="0" l="0" r="0" t="0"/>
-            <wp:docPr id="3" name="image4.png"/>
+            <wp:docPr id="3" name="image9.png"/>
             <a:graphic>
               <a:graphicData uri="http://schemas.openxmlformats.org/drawingml/2006/picture">
                 <pic:pic>
                   <pic:nvPicPr>
-                    <pic:cNvPr id="0" name="image4.png"/>
+                    <pic:cNvPr id="0" name="image9.png"/>
                     <pic:cNvPicPr preferRelativeResize="0"/>
                   </pic:nvPicPr>
                   <pic:blipFill>
@@ -4633,6 +4856,7 @@
     <w:p>
       <w:pPr>
         <w:pStyle w:val="Heading2"/>
+        <w:pageBreakBefore w:val="0"/>
         <w:spacing w:after="150" w:line="240" w:lineRule="auto"/>
         <w:rPr>
           <w:rFonts w:ascii="Calibri" w:cs="Calibri" w:eastAsia="Calibri" w:hAnsi="Calibri"/>
@@ -4656,6 +4880,7 @@
     </w:p>
     <w:p>
       <w:pPr>
+        <w:pageBreakBefore w:val="0"/>
         <w:spacing w:after="150" w:line="240" w:lineRule="auto"/>
         <w:rPr>
           <w:rFonts w:ascii="Calibri" w:cs="Calibri" w:eastAsia="Calibri" w:hAnsi="Calibri"/>
@@ -4686,6 +4911,7 @@
     </w:p>
     <w:p>
       <w:pPr>
+        <w:pageBreakBefore w:val="0"/>
         <w:spacing w:after="150" w:line="240" w:lineRule="auto"/>
         <w:rPr>
           <w:rFonts w:ascii="Calibri" w:cs="Calibri" w:eastAsia="Calibri" w:hAnsi="Calibri"/>
@@ -4707,6 +4933,7 @@
     </w:p>
     <w:p>
       <w:pPr>
+        <w:pageBreakBefore w:val="0"/>
         <w:widowControl w:val="0"/>
         <w:spacing w:line="240" w:lineRule="auto"/>
         <w:jc w:val="center"/>
@@ -4725,6 +4952,7 @@
     </w:p>
     <w:p>
       <w:pPr>
+        <w:pageBreakBefore w:val="0"/>
         <w:widowControl w:val="0"/>
         <w:spacing w:line="240" w:lineRule="auto"/>
         <w:jc w:val="center"/>
@@ -4743,6 +4971,7 @@
     </w:p>
     <w:p>
       <w:pPr>
+        <w:pageBreakBefore w:val="0"/>
         <w:widowControl w:val="0"/>
         <w:spacing w:line="240" w:lineRule="auto"/>
         <w:jc w:val="center"/>
@@ -4761,6 +4990,7 @@
     </w:p>
     <w:p>
       <w:pPr>
+        <w:pageBreakBefore w:val="0"/>
         <w:widowControl w:val="0"/>
         <w:spacing w:line="240" w:lineRule="auto"/>
         <w:jc w:val="center"/>
@@ -4779,6 +5009,7 @@
     </w:p>
     <w:p>
       <w:pPr>
+        <w:pageBreakBefore w:val="0"/>
         <w:widowControl w:val="0"/>
         <w:spacing w:line="240" w:lineRule="auto"/>
         <w:jc w:val="center"/>
@@ -4797,6 +5028,7 @@
     </w:p>
     <w:p>
       <w:pPr>
+        <w:pageBreakBefore w:val="0"/>
         <w:widowControl w:val="0"/>
         <w:spacing w:line="240" w:lineRule="auto"/>
         <w:jc w:val="center"/>
@@ -4815,6 +5047,7 @@
     </w:p>
     <w:p>
       <w:pPr>
+        <w:pageBreakBefore w:val="0"/>
         <w:spacing w:after="150" w:line="240" w:lineRule="auto"/>
         <w:rPr>
           <w:rFonts w:ascii="Calibri" w:cs="Calibri" w:eastAsia="Calibri" w:hAnsi="Calibri"/>
@@ -4831,6 +5064,7 @@
     </w:p>
     <w:p>
       <w:pPr>
+        <w:pageBreakBefore w:val="0"/>
         <w:spacing w:after="150" w:line="240" w:lineRule="auto"/>
         <w:rPr>
           <w:rFonts w:ascii="Calibri" w:cs="Calibri" w:eastAsia="Calibri" w:hAnsi="Calibri"/>
@@ -4858,6 +5092,7 @@
     </w:p>
     <w:p>
       <w:pPr>
+        <w:pageBreakBefore w:val="0"/>
         <w:spacing w:after="150" w:line="240" w:lineRule="auto"/>
         <w:rPr>
           <w:rFonts w:ascii="Calibri" w:cs="Calibri" w:eastAsia="Calibri" w:hAnsi="Calibri"/>
@@ -4874,6 +5109,7 @@
     </w:p>
     <w:p>
       <w:pPr>
+        <w:pageBreakBefore w:val="0"/>
         <w:spacing w:after="150" w:line="240" w:lineRule="auto"/>
         <w:rPr>
           <w:rFonts w:ascii="Calibri" w:cs="Calibri" w:eastAsia="Calibri" w:hAnsi="Calibri"/>
@@ -4890,6 +5126,7 @@
     </w:p>
     <w:p>
       <w:pPr>
+        <w:pageBreakBefore w:val="0"/>
         <w:spacing w:after="150" w:line="240" w:lineRule="auto"/>
         <w:rPr>
           <w:rFonts w:ascii="Calibri" w:cs="Calibri" w:eastAsia="Calibri" w:hAnsi="Calibri"/>
@@ -4906,6 +5143,7 @@
     </w:p>
     <w:p>
       <w:pPr>
+        <w:pageBreakBefore w:val="0"/>
         <w:spacing w:after="150" w:line="240" w:lineRule="auto"/>
         <w:rPr>
           <w:rFonts w:ascii="Calibri" w:cs="Calibri" w:eastAsia="Calibri" w:hAnsi="Calibri"/>
@@ -4922,6 +5160,7 @@
     </w:p>
     <w:p>
       <w:pPr>
+        <w:pageBreakBefore w:val="0"/>
         <w:rPr>
           <w:rFonts w:ascii="Calibri" w:cs="Calibri" w:eastAsia="Calibri" w:hAnsi="Calibri"/>
         </w:rPr>
@@ -4950,6 +5189,7 @@
 <w:ftr xmlns:mc="http://schemas.openxmlformats.org/markup-compatibility/2006" xmlns:o="urn:schemas-microsoft-com:office:office" xmlns:r="http://schemas.openxmlformats.org/officeDocument/2006/relationships" xmlns:m="http://schemas.openxmlformats.org/officeDocument/2006/math" xmlns:v="urn:schemas-microsoft-com:vml" xmlns:wp="http://schemas.openxmlformats.org/drawingml/2006/wordprocessingDrawing" xmlns:w10="urn:schemas-microsoft-com:office:word" xmlns:w="http://schemas.openxmlformats.org/wordprocessingml/2006/main" xmlns:wne="http://schemas.microsoft.com/office/word/2006/wordml" xmlns:sl="http://schemas.openxmlformats.org/schemaLibrary/2006/main" xmlns:a="http://schemas.openxmlformats.org/drawingml/2006/main" xmlns:pic="http://schemas.openxmlformats.org/drawingml/2006/picture" xmlns:c="http://schemas.openxmlformats.org/drawingml/2006/chart" xmlns:lc="http://schemas.openxmlformats.org/drawingml/2006/lockedCanvas" xmlns:dgm="http://schemas.openxmlformats.org/drawingml/2006/diagram" xmlns:wps="http://schemas.microsoft.com/office/word/2010/wordprocessingShape" xmlns:wpg="http://schemas.microsoft.com/office/word/2010/wordprocessingGroup" xmlns:w14="http://schemas.microsoft.com/office/word/2010/wordml" xmlns:w15="http://schemas.microsoft.com/office/word/2012/wordml">
   <w:p>
     <w:pPr>
+      <w:pageBreakBefore w:val="0"/>
       <w:jc w:val="right"/>
       <w:rPr/>
     </w:pPr>
@@ -4973,6 +5213,7 @@
 <w:ftr xmlns:mc="http://schemas.openxmlformats.org/markup-compatibility/2006" xmlns:o="urn:schemas-microsoft-com:office:office" xmlns:r="http://schemas.openxmlformats.org/officeDocument/2006/relationships" xmlns:m="http://schemas.openxmlformats.org/officeDocument/2006/math" xmlns:v="urn:schemas-microsoft-com:vml" xmlns:wp="http://schemas.openxmlformats.org/drawingml/2006/wordprocessingDrawing" xmlns:w10="urn:schemas-microsoft-com:office:word" xmlns:w="http://schemas.openxmlformats.org/wordprocessingml/2006/main" xmlns:wne="http://schemas.microsoft.com/office/word/2006/wordml" xmlns:sl="http://schemas.openxmlformats.org/schemaLibrary/2006/main" xmlns:a="http://schemas.openxmlformats.org/drawingml/2006/main" xmlns:pic="http://schemas.openxmlformats.org/drawingml/2006/picture" xmlns:c="http://schemas.openxmlformats.org/drawingml/2006/chart" xmlns:lc="http://schemas.openxmlformats.org/drawingml/2006/lockedCanvas" xmlns:dgm="http://schemas.openxmlformats.org/drawingml/2006/diagram" xmlns:wps="http://schemas.microsoft.com/office/word/2010/wordprocessingShape" xmlns:wpg="http://schemas.microsoft.com/office/word/2010/wordprocessingGroup" xmlns:w14="http://schemas.microsoft.com/office/word/2010/wordml" xmlns:w15="http://schemas.microsoft.com/office/word/2012/wordml">
   <w:p>
     <w:pPr>
+      <w:pageBreakBefore w:val="0"/>
       <w:jc w:val="right"/>
       <w:rPr/>
     </w:pPr>
@@ -4996,6 +5237,7 @@
 <w:hdr xmlns:mc="http://schemas.openxmlformats.org/markup-compatibility/2006" xmlns:o="urn:schemas-microsoft-com:office:office" xmlns:r="http://schemas.openxmlformats.org/officeDocument/2006/relationships" xmlns:m="http://schemas.openxmlformats.org/officeDocument/2006/math" xmlns:v="urn:schemas-microsoft-com:vml" xmlns:wp="http://schemas.openxmlformats.org/drawingml/2006/wordprocessingDrawing" xmlns:w10="urn:schemas-microsoft-com:office:word" xmlns:w="http://schemas.openxmlformats.org/wordprocessingml/2006/main" xmlns:wne="http://schemas.microsoft.com/office/word/2006/wordml" xmlns:sl="http://schemas.openxmlformats.org/schemaLibrary/2006/main" xmlns:a="http://schemas.openxmlformats.org/drawingml/2006/main" xmlns:pic="http://schemas.openxmlformats.org/drawingml/2006/picture" xmlns:c="http://schemas.openxmlformats.org/drawingml/2006/chart" xmlns:lc="http://schemas.openxmlformats.org/drawingml/2006/lockedCanvas" xmlns:dgm="http://schemas.openxmlformats.org/drawingml/2006/diagram" xmlns:wps="http://schemas.microsoft.com/office/word/2010/wordprocessingShape" xmlns:wpg="http://schemas.microsoft.com/office/word/2010/wordprocessingGroup" xmlns:w14="http://schemas.microsoft.com/office/word/2010/wordml" xmlns:w15="http://schemas.microsoft.com/office/word/2012/wordml">
   <w:p>
     <w:pPr>
+      <w:pageBreakBefore w:val="0"/>
       <w:rPr/>
     </w:pPr>
     <w:r>
@@ -5011,6 +5253,7 @@
 <w:hdr xmlns:mc="http://schemas.openxmlformats.org/markup-compatibility/2006" xmlns:o="urn:schemas-microsoft-com:office:office" xmlns:r="http://schemas.openxmlformats.org/officeDocument/2006/relationships" xmlns:m="http://schemas.openxmlformats.org/officeDocument/2006/math" xmlns:v="urn:schemas-microsoft-com:vml" xmlns:wp="http://schemas.openxmlformats.org/drawingml/2006/wordprocessingDrawing" xmlns:w10="urn:schemas-microsoft-com:office:word" xmlns:w="http://schemas.openxmlformats.org/wordprocessingml/2006/main" xmlns:wne="http://schemas.microsoft.com/office/word/2006/wordml" xmlns:sl="http://schemas.openxmlformats.org/schemaLibrary/2006/main" xmlns:a="http://schemas.openxmlformats.org/drawingml/2006/main" xmlns:pic="http://schemas.openxmlformats.org/drawingml/2006/picture" xmlns:c="http://schemas.openxmlformats.org/drawingml/2006/chart" xmlns:lc="http://schemas.openxmlformats.org/drawingml/2006/lockedCanvas" xmlns:dgm="http://schemas.openxmlformats.org/drawingml/2006/diagram" xmlns:wps="http://schemas.microsoft.com/office/word/2010/wordprocessingShape" xmlns:wpg="http://schemas.microsoft.com/office/word/2010/wordprocessingGroup" xmlns:w14="http://schemas.microsoft.com/office/word/2010/wordml" xmlns:w15="http://schemas.microsoft.com/office/word/2012/wordml">
   <w:p>
     <w:pPr>
+      <w:pageBreakBefore w:val="0"/>
       <w:rPr/>
     </w:pPr>
     <w:r>
@@ -5626,6 +5869,7 @@
     <w:pPr>
       <w:keepNext w:val="1"/>
       <w:keepLines w:val="1"/>
+      <w:pageBreakBefore w:val="0"/>
       <w:spacing w:after="120" w:before="400" w:lineRule="auto"/>
     </w:pPr>
     <w:rPr>
@@ -5640,6 +5884,7 @@
     <w:pPr>
       <w:keepNext w:val="1"/>
       <w:keepLines w:val="1"/>
+      <w:pageBreakBefore w:val="0"/>
       <w:spacing w:after="120" w:before="360" w:lineRule="auto"/>
     </w:pPr>
     <w:rPr>
@@ -5655,6 +5900,7 @@
     <w:pPr>
       <w:keepNext w:val="1"/>
       <w:keepLines w:val="1"/>
+      <w:pageBreakBefore w:val="0"/>
       <w:spacing w:after="80" w:before="320" w:lineRule="auto"/>
     </w:pPr>
     <w:rPr>
@@ -5671,6 +5917,7 @@
     <w:pPr>
       <w:keepNext w:val="1"/>
       <w:keepLines w:val="1"/>
+      <w:pageBreakBefore w:val="0"/>
       <w:spacing w:after="80" w:before="280" w:lineRule="auto"/>
     </w:pPr>
     <w:rPr>
@@ -5686,6 +5933,7 @@
     <w:pPr>
       <w:keepNext w:val="1"/>
       <w:keepLines w:val="1"/>
+      <w:pageBreakBefore w:val="0"/>
       <w:spacing w:after="80" w:before="240" w:lineRule="auto"/>
     </w:pPr>
     <w:rPr>
@@ -5701,6 +5949,7 @@
     <w:pPr>
       <w:keepNext w:val="1"/>
       <w:keepLines w:val="1"/>
+      <w:pageBreakBefore w:val="0"/>
       <w:spacing w:after="80" w:before="240" w:lineRule="auto"/>
     </w:pPr>
     <w:rPr>
@@ -5717,6 +5966,7 @@
     <w:pPr>
       <w:keepNext w:val="1"/>
       <w:keepLines w:val="1"/>
+      <w:pageBreakBefore w:val="0"/>
       <w:spacing w:after="60" w:before="0" w:lineRule="auto"/>
     </w:pPr>
     <w:rPr>
@@ -5731,6 +5981,7 @@
     <w:pPr>
       <w:keepNext w:val="1"/>
       <w:keepLines w:val="1"/>
+      <w:pageBreakBefore w:val="0"/>
       <w:spacing w:after="320" w:before="0" w:lineRule="auto"/>
     </w:pPr>
     <w:rPr>

</xml_diff>